<commit_message>
add week one and beginning of week two work
</commit_message>
<xml_diff>
--- a/Lab Answer Templates 2021/Lab 3 Answer Template upd.docx
+++ b/Lab Answer Templates 2021/Lab 3 Answer Template upd.docx
@@ -1,6 +1,6 @@
 
 <file path=word/document.xml><?xml version="1.0" encoding="utf-8"?>
-<w:document xmlns:wpc="http://schemas.microsoft.com/office/word/2010/wordprocessingCanvas" xmlns:cx="http://schemas.microsoft.com/office/drawing/2014/chartex" xmlns:cx1="http://schemas.microsoft.com/office/drawing/2015/9/8/chartex" xmlns:cx2="http://schemas.microsoft.com/office/drawing/2015/10/21/chartex" xmlns:cx3="http://schemas.microsoft.com/office/drawing/2016/5/9/chartex" xmlns:cx4="http://schemas.microsoft.com/office/drawing/2016/5/10/chartex" xmlns:cx5="http://schemas.microsoft.com/office/drawing/2016/5/11/chartex" xmlns:cx6="http://schemas.microsoft.com/office/drawing/2016/5/12/chartex" xmlns:cx7="http://schemas.microsoft.com/office/drawing/2016/5/13/chartex" xmlns:cx8="http://schemas.microsoft.com/office/drawing/2016/5/14/chartex" xmlns:mc="http://schemas.openxmlformats.org/markup-compatibility/2006" xmlns:aink="http://schemas.microsoft.com/office/drawing/2016/ink" xmlns:am3d="http://schemas.microsoft.com/office/drawing/2017/model3d" xmlns:o="urn:schemas-microsoft-com:office:office" xmlns:r="http://schemas.openxmlformats.org/officeDocument/2006/relationships" xmlns:m="http://schemas.openxmlformats.org/officeDocument/2006/math" xmlns:v="urn:schemas-microsoft-com:vml" xmlns:wp14="http://schemas.microsoft.com/office/word/2010/wordprocessingDrawing" xmlns:wp="http://schemas.openxmlformats.org/drawingml/2006/wordprocessingDrawing" xmlns:w10="urn:schemas-microsoft-com:office:word" xmlns:w="http://schemas.openxmlformats.org/wordprocessingml/2006/main" xmlns:w14="http://schemas.microsoft.com/office/word/2010/wordml" xmlns:w15="http://schemas.microsoft.com/office/word/2012/wordml" xmlns:w16cid="http://schemas.microsoft.com/office/word/2016/wordml/cid" xmlns:w16se="http://schemas.microsoft.com/office/word/2015/wordml/symex" xmlns:wpg="http://schemas.microsoft.com/office/word/2010/wordprocessingGroup" xmlns:wpi="http://schemas.microsoft.com/office/word/2010/wordprocessingInk" xmlns:wne="http://schemas.microsoft.com/office/word/2006/wordml" xmlns:wps="http://schemas.microsoft.com/office/word/2010/wordprocessingShape" mc:Ignorable="w14 w15 w16se w16cid wp14">
+<w:document xmlns:wpc="http://schemas.microsoft.com/office/word/2010/wordprocessingCanvas" xmlns:mc="http://schemas.openxmlformats.org/markup-compatibility/2006" xmlns:o="urn:schemas-microsoft-com:office:office" xmlns:r="http://schemas.openxmlformats.org/officeDocument/2006/relationships" xmlns:m="http://schemas.openxmlformats.org/officeDocument/2006/math" xmlns:v="urn:schemas-microsoft-com:vml" xmlns:wp14="http://schemas.microsoft.com/office/word/2010/wordprocessingDrawing" xmlns:wp="http://schemas.openxmlformats.org/drawingml/2006/wordprocessingDrawing" xmlns:w10="urn:schemas-microsoft-com:office:word" xmlns:w="http://schemas.openxmlformats.org/wordprocessingml/2006/main" xmlns:w14="http://schemas.microsoft.com/office/word/2010/wordml" xmlns:w15="http://schemas.microsoft.com/office/word/2012/wordml" xmlns:wpg="http://schemas.microsoft.com/office/word/2010/wordprocessingGroup" xmlns:wpi="http://schemas.microsoft.com/office/word/2010/wordprocessingInk" xmlns:wne="http://schemas.microsoft.com/office/word/2006/wordml" xmlns:wps="http://schemas.microsoft.com/office/word/2010/wordprocessingShape" mc:Ignorable="w14 w15 wp14">
   <w:body>
     <w:p>
       <w:pPr>
@@ -142,13 +142,23 @@
           <w:szCs w:val="24"/>
         </w:rPr>
       </w:pPr>
-      <w:r>
-        <w:rPr>
-          <w:rFonts w:ascii="Times New Roman" w:hAnsi="Times New Roman" w:cs="Times New Roman"/>
-          <w:sz w:val="24"/>
-          <w:szCs w:val="24"/>
-        </w:rPr>
-        <w:t xml:space="preserve">capture expressed in </w:t>
+      <w:proofErr w:type="gramStart"/>
+      <w:r>
+        <w:rPr>
+          <w:rFonts w:ascii="Times New Roman" w:hAnsi="Times New Roman" w:cs="Times New Roman"/>
+          <w:sz w:val="24"/>
+          <w:szCs w:val="24"/>
+        </w:rPr>
+        <w:t>capture</w:t>
+      </w:r>
+      <w:proofErr w:type="gramEnd"/>
+      <w:r>
+        <w:rPr>
+          <w:rFonts w:ascii="Times New Roman" w:hAnsi="Times New Roman" w:cs="Times New Roman"/>
+          <w:sz w:val="24"/>
+          <w:szCs w:val="24"/>
+        </w:rPr>
+        <w:t xml:space="preserve"> expressed in </w:t>
       </w:r>
       <w:proofErr w:type="spellStart"/>
       <w:r>
@@ -157,8 +167,43 @@
           <w:sz w:val="24"/>
           <w:szCs w:val="24"/>
         </w:rPr>
-        <w:t>hh:</w:t>
-      </w:r>
+        <w:t>hh:mm:ss</w:t>
+      </w:r>
+      <w:proofErr w:type="spellEnd"/>
+      <w:r>
+        <w:rPr>
+          <w:rFonts w:ascii="Times New Roman" w:hAnsi="Times New Roman" w:cs="Times New Roman"/>
+          <w:sz w:val="24"/>
+          <w:szCs w:val="24"/>
+        </w:rPr>
+        <w:t>?</w:t>
+      </w:r>
+      <w:r>
+        <w:rPr>
+          <w:rFonts w:ascii="Times New Roman" w:hAnsi="Times New Roman" w:cs="Times New Roman"/>
+          <w:sz w:val="24"/>
+          <w:szCs w:val="24"/>
+        </w:rPr>
+        <w:t xml:space="preserve">  </w:t>
+      </w:r>
+      <w:r>
+        <w:rPr>
+          <w:rFonts w:ascii="Times New Roman" w:hAnsi="Times New Roman" w:cs="Times New Roman"/>
+          <w:b/>
+          <w:sz w:val="24"/>
+          <w:szCs w:val="24"/>
+        </w:rPr>
+        <w:t>(Take a Screenshot of this screen)</w:t>
+      </w:r>
+    </w:p>
+    <w:p>
+      <w:pPr>
+        <w:rPr>
+          <w:rFonts w:ascii="Times New Roman" w:hAnsi="Times New Roman" w:cs="Times New Roman"/>
+          <w:sz w:val="24"/>
+          <w:szCs w:val="24"/>
+        </w:rPr>
+      </w:pPr>
       <w:proofErr w:type="gramStart"/>
       <w:r>
         <w:rPr>
@@ -166,9 +211,719 @@
           <w:sz w:val="24"/>
           <w:szCs w:val="24"/>
         </w:rPr>
-        <w:t>mm:ss</w:t>
+        <w:t>duration</w:t>
+      </w:r>
+      <w:proofErr w:type="gramEnd"/>
+      <w:r>
+        <w:rPr>
+          <w:rFonts w:ascii="Times New Roman" w:hAnsi="Times New Roman" w:cs="Times New Roman"/>
+          <w:sz w:val="24"/>
+          <w:szCs w:val="24"/>
+        </w:rPr>
+        <w:t>: 14.538755 seconds</w:t>
+      </w:r>
+    </w:p>
+    <w:p>
+      <w:pPr>
+        <w:rPr>
+          <w:rFonts w:ascii="Times New Roman" w:hAnsi="Times New Roman" w:cs="Times New Roman"/>
+          <w:sz w:val="24"/>
+          <w:szCs w:val="24"/>
+        </w:rPr>
+      </w:pPr>
+      <w:r>
+        <w:rPr>
+          <w:rFonts w:ascii="Times New Roman" w:hAnsi="Times New Roman" w:cs="Times New Roman"/>
+          <w:sz w:val="24"/>
+          <w:szCs w:val="24"/>
+        </w:rPr>
+        <w:lastRenderedPageBreak/>
+        <w:drawing>
+          <wp:inline distT="0" distB="0" distL="0" distR="0" wp14:anchorId="2502EFDF" wp14:editId="64C7FCEB">
+            <wp:extent cx="5943600" cy="4556125"/>
+            <wp:effectExtent l="0" t="0" r="0" b="0"/>
+            <wp:docPr id="1" name="Picture 1"/>
+            <wp:cNvGraphicFramePr>
+              <a:graphicFrameLocks xmlns:a="http://schemas.openxmlformats.org/drawingml/2006/main" noChangeAspect="1"/>
+            </wp:cNvGraphicFramePr>
+            <a:graphic xmlns:a="http://schemas.openxmlformats.org/drawingml/2006/main">
+              <a:graphicData uri="http://schemas.openxmlformats.org/drawingml/2006/picture">
+                <pic:pic xmlns:pic="http://schemas.openxmlformats.org/drawingml/2006/picture">
+                  <pic:nvPicPr>
+                    <pic:cNvPr id="1" name=""/>
+                    <pic:cNvPicPr/>
+                  </pic:nvPicPr>
+                  <pic:blipFill>
+                    <a:blip r:embed="rId5"/>
+                    <a:stretch>
+                      <a:fillRect/>
+                    </a:stretch>
+                  </pic:blipFill>
+                  <pic:spPr>
+                    <a:xfrm>
+                      <a:off x="0" y="0"/>
+                      <a:ext cx="5943600" cy="4556125"/>
+                    </a:xfrm>
+                    <a:prstGeom prst="rect">
+                      <a:avLst/>
+                    </a:prstGeom>
+                  </pic:spPr>
+                </pic:pic>
+              </a:graphicData>
+            </a:graphic>
+          </wp:inline>
+        </w:drawing>
+      </w:r>
+    </w:p>
+    <w:p>
+      <w:pPr>
+        <w:rPr>
+          <w:rFonts w:ascii="Times New Roman" w:hAnsi="Times New Roman" w:cs="Times New Roman"/>
+          <w:sz w:val="24"/>
+          <w:szCs w:val="24"/>
+        </w:rPr>
+      </w:pPr>
+    </w:p>
+    <w:p>
+      <w:pPr>
+        <w:rPr>
+          <w:rFonts w:ascii="Times New Roman" w:hAnsi="Times New Roman" w:cs="Times New Roman"/>
+          <w:sz w:val="24"/>
+          <w:szCs w:val="24"/>
+        </w:rPr>
+      </w:pPr>
+      <w:r>
+        <w:rPr>
+          <w:rFonts w:ascii="Times New Roman" w:hAnsi="Times New Roman" w:cs="Times New Roman"/>
+          <w:sz w:val="24"/>
+          <w:szCs w:val="24"/>
+        </w:rPr>
+        <w:t>_____________________________________________________________________________</w:t>
+      </w:r>
+    </w:p>
+    <w:p>
+      <w:pPr>
+        <w:rPr>
+          <w:rFonts w:ascii="Times New Roman" w:hAnsi="Times New Roman" w:cs="Times New Roman"/>
+          <w:sz w:val="24"/>
+          <w:szCs w:val="24"/>
+        </w:rPr>
+      </w:pPr>
+    </w:p>
+    <w:p>
+      <w:pPr>
+        <w:rPr>
+          <w:rFonts w:ascii="Times New Roman" w:hAnsi="Times New Roman" w:cs="Times New Roman"/>
+          <w:sz w:val="24"/>
+          <w:szCs w:val="24"/>
+        </w:rPr>
+      </w:pPr>
+      <w:r>
+        <w:rPr>
+          <w:rFonts w:ascii="Times New Roman" w:hAnsi="Times New Roman" w:cs="Times New Roman"/>
+          <w:sz w:val="24"/>
+          <w:szCs w:val="24"/>
+        </w:rPr>
+        <w:t>2. How many protocols do you see in the protocol window? Name some of these for me? You can</w:t>
+      </w:r>
+      <w:r>
+        <w:rPr>
+          <w:rFonts w:ascii="Times New Roman" w:hAnsi="Times New Roman" w:cs="Times New Roman"/>
+          <w:sz w:val="24"/>
+          <w:szCs w:val="24"/>
+        </w:rPr>
+        <w:t xml:space="preserve"> </w:t>
+      </w:r>
+      <w:r>
+        <w:rPr>
+          <w:rFonts w:ascii="Times New Roman" w:hAnsi="Times New Roman" w:cs="Times New Roman"/>
+          <w:sz w:val="24"/>
+          <w:szCs w:val="24"/>
+        </w:rPr>
+        <w:t>get these info from the “protocol” field. You can sort on this or any other field in the window.</w:t>
+      </w:r>
+    </w:p>
+    <w:p>
+      <w:pPr>
+        <w:rPr>
+          <w:rFonts w:ascii="Times New Roman" w:hAnsi="Times New Roman" w:cs="Times New Roman"/>
+          <w:sz w:val="24"/>
+          <w:szCs w:val="24"/>
+        </w:rPr>
+      </w:pPr>
+      <w:r>
+        <w:rPr>
+          <w:rFonts w:ascii="Times New Roman" w:hAnsi="Times New Roman" w:cs="Times New Roman"/>
+          <w:sz w:val="24"/>
+          <w:szCs w:val="24"/>
+        </w:rPr>
+        <w:t>You can also add or delete fields from the list.</w:t>
+      </w:r>
+    </w:p>
+    <w:p>
+      <w:pPr>
+        <w:rPr>
+          <w:rFonts w:ascii="Times New Roman" w:hAnsi="Times New Roman" w:cs="Times New Roman"/>
+          <w:sz w:val="24"/>
+          <w:szCs w:val="24"/>
+          <w:u w:val="single"/>
+        </w:rPr>
+      </w:pPr>
+      <w:r>
+        <w:rPr>
+          <w:rFonts w:ascii="Times New Roman" w:hAnsi="Times New Roman" w:cs="Times New Roman"/>
+          <w:sz w:val="24"/>
+          <w:szCs w:val="24"/>
+          <w:u w:val="single"/>
+        </w:rPr>
+        <w:t xml:space="preserve">7 protocols: </w:t>
+      </w:r>
+      <w:r>
+        <w:rPr>
+          <w:rFonts w:ascii="Times New Roman" w:hAnsi="Times New Roman" w:cs="Times New Roman"/>
+          <w:sz w:val="24"/>
+          <w:szCs w:val="24"/>
+          <w:u w:val="single"/>
+        </w:rPr>
+        <w:t xml:space="preserve">ARP, DNS, </w:t>
+      </w:r>
+      <w:r>
+        <w:rPr>
+          <w:rFonts w:ascii="Times New Roman" w:hAnsi="Times New Roman" w:cs="Times New Roman"/>
+          <w:sz w:val="24"/>
+          <w:szCs w:val="24"/>
+          <w:u w:val="single"/>
+        </w:rPr>
+        <w:t>ICMPv6, QUIC, TCP, TLSv1.2, UDP</w:t>
+      </w:r>
+      <w:r>
+        <w:rPr>
+          <w:rFonts w:ascii="Times New Roman" w:hAnsi="Times New Roman" w:cs="Times New Roman"/>
+          <w:sz w:val="24"/>
+          <w:szCs w:val="24"/>
+          <w:u w:val="single"/>
+        </w:rPr>
+        <w:t xml:space="preserve"> </w:t>
+      </w:r>
+    </w:p>
+    <w:p>
+      <w:pPr>
+        <w:rPr>
+          <w:rFonts w:ascii="Times New Roman" w:hAnsi="Times New Roman" w:cs="Times New Roman"/>
+          <w:sz w:val="24"/>
+          <w:szCs w:val="24"/>
+        </w:rPr>
+      </w:pPr>
+      <w:r>
+        <w:rPr>
+          <w:rFonts w:ascii="Times New Roman" w:hAnsi="Times New Roman" w:cs="Times New Roman"/>
+          <w:sz w:val="24"/>
+          <w:szCs w:val="24"/>
+        </w:rPr>
+        <w:t>3. How many IPv4 or IPv6 conversations do you have in your capture? You can get these if you investigate</w:t>
+      </w:r>
+    </w:p>
+    <w:p>
+      <w:pPr>
+        <w:rPr>
+          <w:rFonts w:ascii="Times New Roman" w:hAnsi="Times New Roman" w:cs="Times New Roman"/>
+          <w:sz w:val="24"/>
+          <w:szCs w:val="24"/>
+        </w:rPr>
+      </w:pPr>
+      <w:r>
+        <w:rPr>
+          <w:rFonts w:ascii="Times New Roman" w:hAnsi="Times New Roman" w:cs="Times New Roman"/>
+          <w:sz w:val="24"/>
+          <w:szCs w:val="24"/>
+        </w:rPr>
+        <w:t>Statistics -&gt; Conversations.</w:t>
+      </w:r>
+    </w:p>
+    <w:p>
+      <w:pPr>
+        <w:rPr>
+          <w:rFonts w:ascii="Times New Roman" w:hAnsi="Times New Roman" w:cs="Times New Roman"/>
+          <w:sz w:val="24"/>
+          <w:szCs w:val="24"/>
+        </w:rPr>
+      </w:pPr>
+      <w:r>
+        <w:rPr>
+          <w:rFonts w:ascii="Times New Roman" w:hAnsi="Times New Roman" w:cs="Times New Roman"/>
+          <w:sz w:val="24"/>
+          <w:szCs w:val="24"/>
+        </w:rPr>
+        <w:lastRenderedPageBreak/>
+        <w:t>6 IPv4 conversations:</w:t>
+      </w:r>
+      <w:r>
+        <w:rPr>
+          <w:rFonts w:ascii="Times New Roman" w:hAnsi="Times New Roman" w:cs="Times New Roman"/>
+          <w:sz w:val="24"/>
+          <w:szCs w:val="24"/>
+        </w:rPr>
+        <w:br/>
+      </w:r>
+      <w:r>
+        <w:rPr>
+          <w:rFonts w:ascii="Times New Roman" w:hAnsi="Times New Roman" w:cs="Times New Roman"/>
+          <w:sz w:val="24"/>
+          <w:szCs w:val="24"/>
+        </w:rPr>
+        <w:drawing>
+          <wp:inline distT="0" distB="0" distL="0" distR="0" wp14:anchorId="3178AE36" wp14:editId="6634695D">
+            <wp:extent cx="5943600" cy="1259840"/>
+            <wp:effectExtent l="0" t="0" r="0" b="0"/>
+            <wp:docPr id="2" name="Picture 2"/>
+            <wp:cNvGraphicFramePr>
+              <a:graphicFrameLocks xmlns:a="http://schemas.openxmlformats.org/drawingml/2006/main" noChangeAspect="1"/>
+            </wp:cNvGraphicFramePr>
+            <a:graphic xmlns:a="http://schemas.openxmlformats.org/drawingml/2006/main">
+              <a:graphicData uri="http://schemas.openxmlformats.org/drawingml/2006/picture">
+                <pic:pic xmlns:pic="http://schemas.openxmlformats.org/drawingml/2006/picture">
+                  <pic:nvPicPr>
+                    <pic:cNvPr id="1" name=""/>
+                    <pic:cNvPicPr/>
+                  </pic:nvPicPr>
+                  <pic:blipFill>
+                    <a:blip r:embed="rId6"/>
+                    <a:stretch>
+                      <a:fillRect/>
+                    </a:stretch>
+                  </pic:blipFill>
+                  <pic:spPr>
+                    <a:xfrm>
+                      <a:off x="0" y="0"/>
+                      <a:ext cx="5943600" cy="1259840"/>
+                    </a:xfrm>
+                    <a:prstGeom prst="rect">
+                      <a:avLst/>
+                    </a:prstGeom>
+                  </pic:spPr>
+                </pic:pic>
+              </a:graphicData>
+            </a:graphic>
+          </wp:inline>
+        </w:drawing>
+      </w:r>
+    </w:p>
+    <w:p>
+      <w:pPr>
+        <w:rPr>
+          <w:rFonts w:ascii="Times New Roman" w:hAnsi="Times New Roman" w:cs="Times New Roman"/>
+          <w:sz w:val="24"/>
+          <w:szCs w:val="24"/>
+        </w:rPr>
+      </w:pPr>
+      <w:r>
+        <w:rPr>
+          <w:rFonts w:ascii="Times New Roman" w:hAnsi="Times New Roman" w:cs="Times New Roman"/>
+          <w:sz w:val="24"/>
+          <w:szCs w:val="24"/>
+        </w:rPr>
+        <w:t>9 IPv6 Conversations:</w:t>
+      </w:r>
+      <w:r>
+        <w:rPr>
+          <w:rFonts w:ascii="Times New Roman" w:hAnsi="Times New Roman" w:cs="Times New Roman"/>
+          <w:sz w:val="24"/>
+          <w:szCs w:val="24"/>
+        </w:rPr>
+        <w:br/>
+      </w:r>
+      <w:r>
+        <w:rPr>
+          <w:rFonts w:ascii="Times New Roman" w:hAnsi="Times New Roman" w:cs="Times New Roman"/>
+          <w:sz w:val="24"/>
+          <w:szCs w:val="24"/>
+        </w:rPr>
+        <w:drawing>
+          <wp:inline distT="0" distB="0" distL="0" distR="0" wp14:anchorId="27F4524B" wp14:editId="615789BB">
+            <wp:extent cx="5943600" cy="1675130"/>
+            <wp:effectExtent l="0" t="0" r="0" b="1270"/>
+            <wp:docPr id="3" name="Picture 3"/>
+            <wp:cNvGraphicFramePr>
+              <a:graphicFrameLocks xmlns:a="http://schemas.openxmlformats.org/drawingml/2006/main" noChangeAspect="1"/>
+            </wp:cNvGraphicFramePr>
+            <a:graphic xmlns:a="http://schemas.openxmlformats.org/drawingml/2006/main">
+              <a:graphicData uri="http://schemas.openxmlformats.org/drawingml/2006/picture">
+                <pic:pic xmlns:pic="http://schemas.openxmlformats.org/drawingml/2006/picture">
+                  <pic:nvPicPr>
+                    <pic:cNvPr id="1" name=""/>
+                    <pic:cNvPicPr/>
+                  </pic:nvPicPr>
+                  <pic:blipFill>
+                    <a:blip r:embed="rId7"/>
+                    <a:stretch>
+                      <a:fillRect/>
+                    </a:stretch>
+                  </pic:blipFill>
+                  <pic:spPr>
+                    <a:xfrm>
+                      <a:off x="0" y="0"/>
+                      <a:ext cx="5943600" cy="1675130"/>
+                    </a:xfrm>
+                    <a:prstGeom prst="rect">
+                      <a:avLst/>
+                    </a:prstGeom>
+                  </pic:spPr>
+                </pic:pic>
+              </a:graphicData>
+            </a:graphic>
+          </wp:inline>
+        </w:drawing>
+      </w:r>
+    </w:p>
+    <w:p>
+      <w:pPr>
+        <w:rPr>
+          <w:rFonts w:ascii="Times New Roman" w:hAnsi="Times New Roman" w:cs="Times New Roman"/>
+          <w:sz w:val="24"/>
+          <w:szCs w:val="24"/>
+        </w:rPr>
+      </w:pPr>
+    </w:p>
+    <w:p>
+      <w:pPr>
+        <w:rPr>
+          <w:rFonts w:ascii="Times New Roman" w:hAnsi="Times New Roman" w:cs="Times New Roman"/>
+          <w:sz w:val="24"/>
+          <w:szCs w:val="24"/>
+        </w:rPr>
+      </w:pPr>
+      <w:r>
+        <w:rPr>
+          <w:rFonts w:ascii="Times New Roman" w:hAnsi="Times New Roman" w:cs="Times New Roman"/>
+          <w:sz w:val="24"/>
+          <w:szCs w:val="24"/>
+        </w:rPr>
+        <w:t>4. What is the IP address of the DNS server you are connecting to?</w:t>
+      </w:r>
+    </w:p>
+    <w:p>
+      <w:pPr>
+        <w:rPr>
+          <w:rFonts w:ascii="Times New Roman" w:hAnsi="Times New Roman" w:cs="Times New Roman"/>
+          <w:sz w:val="24"/>
+          <w:szCs w:val="24"/>
+        </w:rPr>
+      </w:pPr>
+      <w:r>
+        <w:rPr>
+          <w:rFonts w:ascii="Times New Roman" w:hAnsi="Times New Roman" w:cs="Times New Roman"/>
+          <w:sz w:val="24"/>
+          <w:szCs w:val="24"/>
+        </w:rPr>
+        <w:t>To minimize the search time you should search for a specific string, in this case “google” since</w:t>
+      </w:r>
+    </w:p>
+    <w:p>
+      <w:pPr>
+        <w:rPr>
+          <w:rFonts w:ascii="Times New Roman" w:hAnsi="Times New Roman" w:cs="Times New Roman"/>
+          <w:sz w:val="24"/>
+          <w:szCs w:val="24"/>
+        </w:rPr>
+      </w:pPr>
+      <w:r>
+        <w:rPr>
+          <w:rFonts w:ascii="Times New Roman" w:hAnsi="Times New Roman" w:cs="Times New Roman"/>
+          <w:sz w:val="24"/>
+          <w:szCs w:val="24"/>
+        </w:rPr>
+        <w:t>we ended up typing www.google.com in the web browser and it is what the system needs to</w:t>
+      </w:r>
+    </w:p>
+    <w:p>
+      <w:pPr>
+        <w:rPr>
+          <w:rFonts w:ascii="Times New Roman" w:hAnsi="Times New Roman" w:cs="Times New Roman"/>
+          <w:sz w:val="24"/>
+          <w:szCs w:val="24"/>
+        </w:rPr>
+      </w:pPr>
+      <w:r>
+        <w:rPr>
+          <w:rFonts w:ascii="Times New Roman" w:hAnsi="Times New Roman" w:cs="Times New Roman"/>
+          <w:sz w:val="24"/>
+          <w:szCs w:val="24"/>
+        </w:rPr>
+        <w:t>resolve with DNS to get to the appropriate IP address of the Google server servicing your search</w:t>
+      </w:r>
+    </w:p>
+    <w:p>
+      <w:pPr>
+        <w:rPr>
+          <w:rFonts w:ascii="Times New Roman" w:hAnsi="Times New Roman" w:cs="Times New Roman"/>
+          <w:sz w:val="24"/>
+          <w:szCs w:val="24"/>
+        </w:rPr>
+      </w:pPr>
+      <w:r>
+        <w:rPr>
+          <w:rFonts w:ascii="Times New Roman" w:hAnsi="Times New Roman" w:cs="Times New Roman"/>
+          <w:sz w:val="24"/>
+          <w:szCs w:val="24"/>
+        </w:rPr>
+        <w:t>request. To find a string within a packet, click on Edit &gt; Find Packet. Under "Find By:" select</w:t>
+      </w:r>
+    </w:p>
+    <w:p>
+      <w:pPr>
+        <w:rPr>
+          <w:rFonts w:ascii="Times New Roman" w:hAnsi="Times New Roman" w:cs="Times New Roman"/>
+          <w:sz w:val="24"/>
+          <w:szCs w:val="24"/>
+        </w:rPr>
+      </w:pPr>
+      <w:r>
+        <w:rPr>
+          <w:rFonts w:ascii="Times New Roman" w:hAnsi="Times New Roman" w:cs="Times New Roman"/>
+          <w:sz w:val="24"/>
+          <w:szCs w:val="24"/>
+        </w:rPr>
+        <w:t>"string" and enter your search string in the text entry box.</w:t>
+      </w:r>
+    </w:p>
+    <w:p>
+      <w:pPr>
+        <w:autoSpaceDE w:val="0"/>
+        <w:autoSpaceDN w:val="0"/>
+        <w:adjustRightInd w:val="0"/>
+        <w:spacing w:after="0" w:line="240" w:lineRule="auto"/>
+        <w:rPr>
+          <w:rFonts w:ascii="Lucida Console" w:hAnsi="Lucida Console" w:cs="Lucida Console"/>
+          <w:sz w:val="18"/>
+          <w:szCs w:val="18"/>
+          <w:u w:val="single"/>
+        </w:rPr>
+      </w:pPr>
+      <w:r>
+        <w:rPr>
+          <w:rFonts w:ascii="Lucida Console" w:hAnsi="Lucida Console" w:cs="Lucida Console"/>
+          <w:sz w:val="18"/>
+          <w:szCs w:val="18"/>
+          <w:u w:val="single"/>
+        </w:rPr>
+        <w:t xml:space="preserve">IP Address: </w:t>
+      </w:r>
+      <w:r>
+        <w:rPr>
+          <w:rFonts w:ascii="Lucida Console" w:hAnsi="Lucida Console" w:cs="Lucida Console"/>
+          <w:sz w:val="18"/>
+          <w:szCs w:val="18"/>
+          <w:u w:val="single"/>
+        </w:rPr>
+        <w:t>2600:6c44:5400:1f6:</w:t>
+      </w:r>
+      <w:proofErr w:type="gramStart"/>
+      <w:r>
+        <w:rPr>
+          <w:rFonts w:ascii="Lucida Console" w:hAnsi="Lucida Console" w:cs="Lucida Console"/>
+          <w:sz w:val="18"/>
+          <w:szCs w:val="18"/>
+          <w:u w:val="single"/>
+        </w:rPr>
+        <w:t>:1</w:t>
+      </w:r>
+      <w:proofErr w:type="gramEnd"/>
+    </w:p>
+    <w:p>
+      <w:pPr>
+        <w:rPr>
+          <w:rFonts w:ascii="Times New Roman" w:hAnsi="Times New Roman" w:cs="Times New Roman"/>
+          <w:sz w:val="24"/>
+          <w:szCs w:val="24"/>
+        </w:rPr>
+      </w:pPr>
+    </w:p>
+    <w:p>
+      <w:pPr>
+        <w:rPr>
+          <w:rFonts w:ascii="Times New Roman" w:hAnsi="Times New Roman" w:cs="Times New Roman"/>
+          <w:sz w:val="24"/>
+          <w:szCs w:val="24"/>
+        </w:rPr>
+      </w:pPr>
+    </w:p>
+    <w:p>
+      <w:pPr>
+        <w:rPr>
+          <w:rFonts w:ascii="Times New Roman" w:hAnsi="Times New Roman" w:cs="Times New Roman"/>
+          <w:sz w:val="24"/>
+          <w:szCs w:val="24"/>
+        </w:rPr>
+      </w:pPr>
+      <w:r>
+        <w:rPr>
+          <w:rFonts w:ascii="Times New Roman" w:hAnsi="Times New Roman" w:cs="Times New Roman"/>
+          <w:sz w:val="24"/>
+          <w:szCs w:val="24"/>
+        </w:rPr>
+        <w:t>5. What is the IP address of the Google server?</w:t>
+      </w:r>
+    </w:p>
+    <w:p>
+      <w:pPr>
+        <w:rPr>
+          <w:rFonts w:ascii="Times New Roman" w:hAnsi="Times New Roman" w:cs="Times New Roman"/>
+          <w:sz w:val="24"/>
+          <w:szCs w:val="24"/>
+        </w:rPr>
+      </w:pPr>
+      <w:r>
+        <w:rPr>
+          <w:rFonts w:ascii="Times New Roman" w:hAnsi="Times New Roman" w:cs="Times New Roman"/>
+          <w:sz w:val="24"/>
+          <w:szCs w:val="24"/>
+        </w:rPr>
+        <w:t>Once you locate DNS query within all captured packets, you will be able to easily find this</w:t>
+      </w:r>
+    </w:p>
+    <w:p>
+      <w:pPr>
+        <w:rPr>
+          <w:rFonts w:ascii="Times New Roman" w:hAnsi="Times New Roman" w:cs="Times New Roman"/>
+          <w:sz w:val="24"/>
+          <w:szCs w:val="24"/>
+        </w:rPr>
+      </w:pPr>
+      <w:r>
+        <w:rPr>
+          <w:rFonts w:ascii="Times New Roman" w:hAnsi="Times New Roman" w:cs="Times New Roman"/>
+          <w:sz w:val="24"/>
+          <w:szCs w:val="24"/>
+        </w:rPr>
+        <w:t>address is well.</w:t>
+      </w:r>
+    </w:p>
+    <w:p>
+      <w:pPr>
+        <w:rPr>
+          <w:rFonts w:ascii="Lucida Console" w:hAnsi="Lucida Console" w:cs="Times New Roman"/>
+          <w:sz w:val="18"/>
+          <w:szCs w:val="18"/>
+          <w:u w:val="single"/>
+        </w:rPr>
+      </w:pPr>
+      <w:r>
+        <w:rPr>
+          <w:rFonts w:ascii="Lucida Console" w:hAnsi="Lucida Console" w:cs="Times New Roman"/>
+          <w:sz w:val="18"/>
+          <w:szCs w:val="18"/>
+          <w:u w:val="single"/>
+        </w:rPr>
+        <w:t xml:space="preserve">Google IP Address: </w:t>
+      </w:r>
+      <w:r>
+        <w:rPr>
+          <w:rFonts w:ascii="Lucida Console" w:hAnsi="Lucida Console" w:cs="Lucida Console"/>
+          <w:sz w:val="18"/>
+          <w:szCs w:val="18"/>
+          <w:u w:val="single"/>
+        </w:rPr>
+        <w:t>2607:f8b0:4009:80a:</w:t>
+      </w:r>
+      <w:proofErr w:type="gramStart"/>
+      <w:r>
+        <w:rPr>
+          <w:rFonts w:ascii="Lucida Console" w:hAnsi="Lucida Console" w:cs="Lucida Console"/>
+          <w:sz w:val="18"/>
+          <w:szCs w:val="18"/>
+          <w:u w:val="single"/>
+        </w:rPr>
+        <w:t>:2004</w:t>
+      </w:r>
+      <w:proofErr w:type="gramEnd"/>
+    </w:p>
+    <w:p>
+      <w:pPr>
+        <w:rPr>
+          <w:rFonts w:ascii="Times New Roman" w:hAnsi="Times New Roman" w:cs="Times New Roman"/>
+          <w:sz w:val="24"/>
+          <w:szCs w:val="24"/>
+        </w:rPr>
+      </w:pPr>
+    </w:p>
+    <w:p>
+      <w:pPr>
+        <w:rPr>
+          <w:rFonts w:ascii="Times New Roman" w:hAnsi="Times New Roman" w:cs="Times New Roman"/>
+          <w:sz w:val="24"/>
+          <w:szCs w:val="24"/>
+        </w:rPr>
+      </w:pPr>
+      <w:r>
+        <w:rPr>
+          <w:rFonts w:ascii="Times New Roman" w:hAnsi="Times New Roman" w:cs="Times New Roman"/>
+          <w:sz w:val="24"/>
+          <w:szCs w:val="24"/>
+        </w:rPr>
+        <w:lastRenderedPageBreak/>
+        <w:t xml:space="preserve">6. Type </w:t>
+      </w:r>
+      <w:proofErr w:type="spellStart"/>
+      <w:r>
+        <w:rPr>
+          <w:rFonts w:ascii="Times New Roman" w:hAnsi="Times New Roman" w:cs="Times New Roman"/>
+          <w:sz w:val="24"/>
+          <w:szCs w:val="24"/>
+        </w:rPr>
+        <w:t>udp.port</w:t>
       </w:r>
       <w:proofErr w:type="spellEnd"/>
+      <w:r>
+        <w:rPr>
+          <w:rFonts w:ascii="Times New Roman" w:hAnsi="Times New Roman" w:cs="Times New Roman"/>
+          <w:sz w:val="24"/>
+          <w:szCs w:val="24"/>
+        </w:rPr>
+        <w:t xml:space="preserve"> in </w:t>
+      </w:r>
+      <w:r>
+        <w:rPr>
+          <w:rFonts w:ascii="Times New Roman" w:hAnsi="Times New Roman" w:cs="Times New Roman"/>
+          <w:i/>
+          <w:sz w:val="24"/>
+          <w:szCs w:val="24"/>
+        </w:rPr>
+        <w:t xml:space="preserve">Apply a display filter … &lt;Ctrl-/&gt;? </w:t>
+      </w:r>
+      <w:r>
+        <w:rPr>
+          <w:rFonts w:ascii="Times New Roman" w:hAnsi="Times New Roman" w:cs="Times New Roman"/>
+          <w:sz w:val="24"/>
+          <w:szCs w:val="24"/>
+        </w:rPr>
+        <w:t>field and click Enter.</w:t>
+      </w:r>
+    </w:p>
+    <w:p>
+      <w:pPr>
+        <w:rPr>
+          <w:rFonts w:ascii="Times New Roman" w:hAnsi="Times New Roman" w:cs="Times New Roman"/>
+          <w:sz w:val="24"/>
+          <w:szCs w:val="24"/>
+        </w:rPr>
+      </w:pPr>
+      <w:r>
+        <w:rPr>
+          <w:rFonts w:ascii="Times New Roman" w:hAnsi="Times New Roman" w:cs="Times New Roman"/>
+          <w:sz w:val="24"/>
+          <w:szCs w:val="24"/>
+        </w:rPr>
+        <w:t xml:space="preserve">List protocols </w:t>
+      </w:r>
+      <w:proofErr w:type="gramStart"/>
+      <w:r>
+        <w:rPr>
+          <w:rFonts w:ascii="Times New Roman" w:hAnsi="Times New Roman" w:cs="Times New Roman"/>
+          <w:sz w:val="24"/>
+          <w:szCs w:val="24"/>
+        </w:rPr>
+        <w:t>in ”</w:t>
+      </w:r>
       <w:proofErr w:type="gramEnd"/>
       <w:r>
         <w:rPr>
@@ -176,82 +931,286 @@
           <w:sz w:val="24"/>
           <w:szCs w:val="24"/>
         </w:rPr>
-        <w:t>?</w:t>
-      </w:r>
-      <w:r>
-        <w:rPr>
-          <w:rFonts w:ascii="Times New Roman" w:hAnsi="Times New Roman" w:cs="Times New Roman"/>
-          <w:sz w:val="24"/>
-          <w:szCs w:val="24"/>
-        </w:rPr>
-        <w:t xml:space="preserve">  </w:t>
-      </w:r>
-      <w:r>
-        <w:rPr>
-          <w:rFonts w:ascii="Times New Roman" w:hAnsi="Times New Roman" w:cs="Times New Roman"/>
-          <w:b/>
-          <w:sz w:val="24"/>
-          <w:szCs w:val="24"/>
-        </w:rPr>
-        <w:t>(Take a Screenshot of this screen)</w:t>
-      </w:r>
-    </w:p>
-    <w:p>
-      <w:pPr>
-        <w:rPr>
-          <w:rFonts w:ascii="Times New Roman" w:hAnsi="Times New Roman" w:cs="Times New Roman"/>
-          <w:sz w:val="24"/>
-          <w:szCs w:val="24"/>
-        </w:rPr>
-      </w:pPr>
-    </w:p>
-    <w:p>
-      <w:pPr>
-        <w:rPr>
-          <w:rFonts w:ascii="Times New Roman" w:hAnsi="Times New Roman" w:cs="Times New Roman"/>
-          <w:sz w:val="24"/>
-          <w:szCs w:val="24"/>
-        </w:rPr>
-      </w:pPr>
-      <w:r>
-        <w:rPr>
-          <w:rFonts w:ascii="Times New Roman" w:hAnsi="Times New Roman" w:cs="Times New Roman"/>
-          <w:sz w:val="24"/>
-          <w:szCs w:val="24"/>
-        </w:rPr>
-        <w:t>_____________________________________________________________________________</w:t>
-      </w:r>
-    </w:p>
-    <w:p>
-      <w:pPr>
-        <w:rPr>
-          <w:rFonts w:ascii="Times New Roman" w:hAnsi="Times New Roman" w:cs="Times New Roman"/>
-          <w:sz w:val="24"/>
-          <w:szCs w:val="24"/>
-        </w:rPr>
-      </w:pPr>
-    </w:p>
-    <w:p>
-      <w:pPr>
-        <w:rPr>
-          <w:rFonts w:ascii="Times New Roman" w:hAnsi="Times New Roman" w:cs="Times New Roman"/>
-          <w:sz w:val="24"/>
-          <w:szCs w:val="24"/>
-        </w:rPr>
-      </w:pPr>
-      <w:r>
-        <w:rPr>
-          <w:rFonts w:ascii="Times New Roman" w:hAnsi="Times New Roman" w:cs="Times New Roman"/>
-          <w:sz w:val="24"/>
-          <w:szCs w:val="24"/>
-        </w:rPr>
-        <w:t>2. How many protocols do you see in the protocol window? Name some of these for me? You can</w:t>
-      </w:r>
-      <w:r>
-        <w:rPr>
-          <w:rFonts w:ascii="Times New Roman" w:hAnsi="Times New Roman" w:cs="Times New Roman"/>
-          <w:sz w:val="24"/>
-          <w:szCs w:val="24"/>
+        <w:t>Protocol” field that you see now.</w:t>
+      </w:r>
+    </w:p>
+    <w:p>
+      <w:pPr>
+        <w:rPr>
+          <w:rFonts w:ascii="Times New Roman" w:hAnsi="Times New Roman" w:cs="Times New Roman"/>
+          <w:sz w:val="24"/>
+          <w:szCs w:val="24"/>
+        </w:rPr>
+      </w:pPr>
+      <w:r>
+        <w:rPr>
+          <w:rFonts w:ascii="Times New Roman" w:hAnsi="Times New Roman" w:cs="Times New Roman"/>
+          <w:sz w:val="24"/>
+          <w:szCs w:val="24"/>
+        </w:rPr>
+        <w:t>__</w:t>
+      </w:r>
+      <w:r>
+        <w:rPr>
+          <w:rFonts w:ascii="Times New Roman" w:hAnsi="Times New Roman" w:cs="Times New Roman"/>
+          <w:sz w:val="24"/>
+          <w:szCs w:val="24"/>
+          <w:u w:val="single"/>
+        </w:rPr>
+        <w:t>DNS, QUIC, UDP</w:t>
+      </w:r>
+      <w:r>
+        <w:rPr>
+          <w:rFonts w:ascii="Times New Roman" w:hAnsi="Times New Roman" w:cs="Times New Roman"/>
+          <w:sz w:val="24"/>
+          <w:szCs w:val="24"/>
+        </w:rPr>
+        <w:t>____________________________________________________________</w:t>
+      </w:r>
+    </w:p>
+    <w:p>
+      <w:pPr>
+        <w:rPr>
+          <w:rFonts w:ascii="Times New Roman" w:hAnsi="Times New Roman" w:cs="Times New Roman"/>
+          <w:sz w:val="24"/>
+          <w:szCs w:val="24"/>
+        </w:rPr>
+      </w:pPr>
+    </w:p>
+    <w:p>
+      <w:pPr>
+        <w:rPr>
+          <w:rFonts w:ascii="Times New Roman" w:hAnsi="Times New Roman" w:cs="Times New Roman"/>
+          <w:sz w:val="24"/>
+          <w:szCs w:val="24"/>
+        </w:rPr>
+      </w:pPr>
+      <w:r>
+        <w:rPr>
+          <w:rFonts w:ascii="Times New Roman" w:hAnsi="Times New Roman" w:cs="Times New Roman"/>
+          <w:sz w:val="24"/>
+          <w:szCs w:val="24"/>
+        </w:rPr>
+        <w:t xml:space="preserve">Now type </w:t>
+      </w:r>
+      <w:proofErr w:type="spellStart"/>
+      <w:r>
+        <w:rPr>
+          <w:rFonts w:ascii="Times New Roman" w:hAnsi="Times New Roman" w:cs="Times New Roman"/>
+          <w:sz w:val="24"/>
+          <w:szCs w:val="24"/>
+        </w:rPr>
+        <w:t>udp.port</w:t>
+      </w:r>
+      <w:proofErr w:type="spellEnd"/>
+      <w:r>
+        <w:rPr>
+          <w:rFonts w:ascii="Times New Roman" w:hAnsi="Times New Roman" w:cs="Times New Roman"/>
+          <w:sz w:val="24"/>
+          <w:szCs w:val="24"/>
+        </w:rPr>
+        <w:t xml:space="preserve"> in </w:t>
+      </w:r>
+      <w:r>
+        <w:rPr>
+          <w:rFonts w:ascii="Times New Roman" w:hAnsi="Times New Roman" w:cs="Times New Roman"/>
+          <w:i/>
+          <w:sz w:val="24"/>
+          <w:szCs w:val="24"/>
+        </w:rPr>
+        <w:t>Apply a display filter … &lt;Ctrl-/&gt;?</w:t>
+      </w:r>
+      <w:r>
+        <w:rPr>
+          <w:rFonts w:ascii="Times New Roman" w:hAnsi="Times New Roman" w:cs="Times New Roman"/>
+          <w:sz w:val="24"/>
+          <w:szCs w:val="24"/>
+        </w:rPr>
+        <w:t xml:space="preserve"> field and click Enter.</w:t>
+      </w:r>
+    </w:p>
+    <w:p>
+      <w:pPr>
+        <w:rPr>
+          <w:rFonts w:ascii="Times New Roman" w:hAnsi="Times New Roman" w:cs="Times New Roman"/>
+          <w:sz w:val="24"/>
+          <w:szCs w:val="24"/>
+        </w:rPr>
+      </w:pPr>
+      <w:r>
+        <w:rPr>
+          <w:rFonts w:ascii="Times New Roman" w:hAnsi="Times New Roman" w:cs="Times New Roman"/>
+          <w:sz w:val="24"/>
+          <w:szCs w:val="24"/>
+        </w:rPr>
+        <w:t xml:space="preserve">List protocols </w:t>
+      </w:r>
+      <w:proofErr w:type="gramStart"/>
+      <w:r>
+        <w:rPr>
+          <w:rFonts w:ascii="Times New Roman" w:hAnsi="Times New Roman" w:cs="Times New Roman"/>
+          <w:sz w:val="24"/>
+          <w:szCs w:val="24"/>
+        </w:rPr>
+        <w:t>in ”</w:t>
+      </w:r>
+      <w:proofErr w:type="gramEnd"/>
+      <w:r>
+        <w:rPr>
+          <w:rFonts w:ascii="Times New Roman" w:hAnsi="Times New Roman" w:cs="Times New Roman"/>
+          <w:sz w:val="24"/>
+          <w:szCs w:val="24"/>
+        </w:rPr>
+        <w:t>Protocol” field that you see now.</w:t>
+      </w:r>
+    </w:p>
+    <w:p>
+      <w:pPr>
+        <w:rPr>
+          <w:rFonts w:ascii="Times New Roman" w:hAnsi="Times New Roman" w:cs="Times New Roman"/>
+          <w:sz w:val="24"/>
+          <w:szCs w:val="24"/>
+        </w:rPr>
+      </w:pPr>
+      <w:r>
+        <w:rPr>
+          <w:rFonts w:ascii="Times New Roman" w:hAnsi="Times New Roman" w:cs="Times New Roman"/>
+          <w:sz w:val="24"/>
+          <w:szCs w:val="24"/>
+        </w:rPr>
+        <w:t>__</w:t>
+      </w:r>
+      <w:r>
+        <w:rPr>
+          <w:rFonts w:ascii="Times New Roman" w:hAnsi="Times New Roman" w:cs="Times New Roman"/>
+          <w:sz w:val="24"/>
+          <w:szCs w:val="24"/>
+          <w:u w:val="single"/>
+        </w:rPr>
+        <w:t>DNS, QUIC, UDP</w:t>
+      </w:r>
+      <w:r>
+        <w:rPr>
+          <w:rFonts w:ascii="Times New Roman" w:hAnsi="Times New Roman" w:cs="Times New Roman"/>
+          <w:sz w:val="24"/>
+          <w:szCs w:val="24"/>
+        </w:rPr>
+        <w:t>____________________________________________________________</w:t>
+      </w:r>
+    </w:p>
+    <w:p>
+      <w:pPr>
+        <w:rPr>
+          <w:rFonts w:ascii="Times New Roman" w:hAnsi="Times New Roman" w:cs="Times New Roman"/>
+          <w:sz w:val="24"/>
+          <w:szCs w:val="24"/>
+        </w:rPr>
+      </w:pPr>
+    </w:p>
+    <w:p>
+      <w:pPr>
+        <w:rPr>
+          <w:rFonts w:ascii="Times New Roman" w:hAnsi="Times New Roman" w:cs="Times New Roman"/>
+          <w:sz w:val="24"/>
+          <w:szCs w:val="24"/>
+        </w:rPr>
+      </w:pPr>
+      <w:r>
+        <w:rPr>
+          <w:rFonts w:ascii="Times New Roman" w:hAnsi="Times New Roman" w:cs="Times New Roman"/>
+          <w:sz w:val="24"/>
+          <w:szCs w:val="24"/>
+        </w:rPr>
+        <w:t>7. What is Checksum in UDP header used for and can it be used for reliable data delivery?</w:t>
+      </w:r>
+    </w:p>
+    <w:p>
+      <w:pPr>
+        <w:rPr>
+          <w:rFonts w:ascii="Times New Roman" w:hAnsi="Times New Roman" w:cs="Times New Roman"/>
+          <w:sz w:val="24"/>
+          <w:szCs w:val="24"/>
+          <w:u w:val="single"/>
+        </w:rPr>
+      </w:pPr>
+      <w:r>
+        <w:rPr>
+          <w:rFonts w:ascii="Times New Roman" w:hAnsi="Times New Roman" w:cs="Times New Roman"/>
+          <w:sz w:val="24"/>
+          <w:szCs w:val="24"/>
+          <w:u w:val="single"/>
+        </w:rPr>
+        <w:t>Checksum</w:t>
+      </w:r>
+      <w:r>
+        <w:rPr>
+          <w:rFonts w:ascii="Times New Roman" w:hAnsi="Times New Roman" w:cs="Times New Roman"/>
+          <w:sz w:val="24"/>
+          <w:szCs w:val="24"/>
+          <w:u w:val="single"/>
+        </w:rPr>
+        <w:t xml:space="preserve"> is</w:t>
+      </w:r>
+      <w:r>
+        <w:rPr>
+          <w:rFonts w:ascii="Times New Roman" w:hAnsi="Times New Roman" w:cs="Times New Roman"/>
+          <w:sz w:val="24"/>
+          <w:szCs w:val="24"/>
+          <w:u w:val="single"/>
+        </w:rPr>
+        <w:t xml:space="preserve"> used to identify and validate the integrity of the packet. It CAN be used for reliable data delivery.</w:t>
+      </w:r>
+    </w:p>
+    <w:p>
+      <w:pPr>
+        <w:rPr>
+          <w:rFonts w:ascii="Times New Roman" w:hAnsi="Times New Roman" w:cs="Times New Roman"/>
+          <w:sz w:val="24"/>
+          <w:szCs w:val="24"/>
+        </w:rPr>
+      </w:pPr>
+    </w:p>
+    <w:p>
+      <w:pPr>
+        <w:rPr>
+          <w:rFonts w:ascii="Times New Roman" w:hAnsi="Times New Roman" w:cs="Times New Roman"/>
+          <w:sz w:val="24"/>
+          <w:szCs w:val="24"/>
+        </w:rPr>
+      </w:pPr>
+      <w:r>
+        <w:rPr>
+          <w:rFonts w:ascii="Times New Roman" w:hAnsi="Times New Roman" w:cs="Times New Roman"/>
+          <w:sz w:val="24"/>
+          <w:szCs w:val="24"/>
+        </w:rPr>
+        <w:t>8. What is Checksum field in UDP header used for and can it be used for reliable data delivery?</w:t>
+      </w:r>
+    </w:p>
+    <w:p>
+      <w:pPr>
+        <w:rPr>
+          <w:rFonts w:ascii="Times New Roman" w:hAnsi="Times New Roman" w:cs="Times New Roman"/>
+          <w:sz w:val="24"/>
+          <w:szCs w:val="24"/>
+          <w:u w:val="single"/>
+        </w:rPr>
+      </w:pPr>
+      <w:r>
+        <w:rPr>
+          <w:rFonts w:ascii="Times New Roman" w:hAnsi="Times New Roman" w:cs="Times New Roman"/>
+          <w:sz w:val="24"/>
+          <w:szCs w:val="24"/>
+          <w:u w:val="single"/>
+        </w:rPr>
+        <w:t>Checksum</w:t>
+      </w:r>
+      <w:r>
+        <w:rPr>
+          <w:rFonts w:ascii="Times New Roman" w:hAnsi="Times New Roman" w:cs="Times New Roman"/>
+          <w:sz w:val="24"/>
+          <w:szCs w:val="24"/>
+          <w:u w:val="single"/>
         </w:rPr>
         <w:t xml:space="preserve"> </w:t>
       </w:r>
@@ -260,889 +1219,188 @@
           <w:rFonts w:ascii="Times New Roman" w:hAnsi="Times New Roman" w:cs="Times New Roman"/>
           <w:sz w:val="24"/>
           <w:szCs w:val="24"/>
-        </w:rPr>
-        <w:t xml:space="preserve">get </w:t>
-      </w:r>
-      <w:proofErr w:type="gramStart"/>
-      <w:r>
-        <w:rPr>
-          <w:rFonts w:ascii="Times New Roman" w:hAnsi="Times New Roman" w:cs="Times New Roman"/>
-          <w:sz w:val="24"/>
-          <w:szCs w:val="24"/>
-        </w:rPr>
-        <w:t>these info</w:t>
-      </w:r>
-      <w:proofErr w:type="gramEnd"/>
-      <w:r>
-        <w:rPr>
-          <w:rFonts w:ascii="Times New Roman" w:hAnsi="Times New Roman" w:cs="Times New Roman"/>
-          <w:sz w:val="24"/>
-          <w:szCs w:val="24"/>
-        </w:rPr>
-        <w:t xml:space="preserve"> from the “protocol” field. You can sort on this or any other field in the window.</w:t>
-      </w:r>
-    </w:p>
-    <w:p>
-      <w:pPr>
-        <w:rPr>
-          <w:rFonts w:ascii="Times New Roman" w:hAnsi="Times New Roman" w:cs="Times New Roman"/>
-          <w:sz w:val="24"/>
-          <w:szCs w:val="24"/>
-        </w:rPr>
-      </w:pPr>
-      <w:r>
-        <w:rPr>
-          <w:rFonts w:ascii="Times New Roman" w:hAnsi="Times New Roman" w:cs="Times New Roman"/>
-          <w:sz w:val="24"/>
-          <w:szCs w:val="24"/>
-        </w:rPr>
-        <w:t>You can also add or delete fields from the list.</w:t>
-      </w:r>
-    </w:p>
-    <w:p>
-      <w:pPr>
-        <w:rPr>
-          <w:rFonts w:ascii="Times New Roman" w:hAnsi="Times New Roman" w:cs="Times New Roman"/>
-          <w:sz w:val="24"/>
-          <w:szCs w:val="24"/>
-        </w:rPr>
-      </w:pPr>
-    </w:p>
-    <w:p>
-      <w:pPr>
-        <w:rPr>
-          <w:rFonts w:ascii="Times New Roman" w:hAnsi="Times New Roman" w:cs="Times New Roman"/>
-          <w:sz w:val="24"/>
-          <w:szCs w:val="24"/>
-        </w:rPr>
-      </w:pPr>
-      <w:r>
-        <w:rPr>
-          <w:rFonts w:ascii="Times New Roman" w:hAnsi="Times New Roman" w:cs="Times New Roman"/>
-          <w:sz w:val="24"/>
-          <w:szCs w:val="24"/>
-        </w:rPr>
-        <w:t>_____________________________________________________________________________</w:t>
-      </w:r>
-    </w:p>
-    <w:p>
-      <w:pPr>
-        <w:rPr>
-          <w:rFonts w:ascii="Times New Roman" w:hAnsi="Times New Roman" w:cs="Times New Roman"/>
-          <w:sz w:val="24"/>
-          <w:szCs w:val="24"/>
-        </w:rPr>
-      </w:pPr>
-    </w:p>
-    <w:p>
-      <w:pPr>
-        <w:rPr>
-          <w:rFonts w:ascii="Times New Roman" w:hAnsi="Times New Roman" w:cs="Times New Roman"/>
-          <w:sz w:val="24"/>
-          <w:szCs w:val="24"/>
-        </w:rPr>
-      </w:pPr>
-      <w:r>
-        <w:rPr>
-          <w:rFonts w:ascii="Times New Roman" w:hAnsi="Times New Roman" w:cs="Times New Roman"/>
-          <w:sz w:val="24"/>
-          <w:szCs w:val="24"/>
-        </w:rPr>
-        <w:t>3. How many IPv4 or IPv6 conversations do you have in your capture? You can get these if you investigate</w:t>
-      </w:r>
-    </w:p>
-    <w:p>
-      <w:pPr>
-        <w:rPr>
-          <w:rFonts w:ascii="Times New Roman" w:hAnsi="Times New Roman" w:cs="Times New Roman"/>
-          <w:sz w:val="24"/>
-          <w:szCs w:val="24"/>
-        </w:rPr>
-      </w:pPr>
-      <w:r>
-        <w:rPr>
-          <w:rFonts w:ascii="Times New Roman" w:hAnsi="Times New Roman" w:cs="Times New Roman"/>
-          <w:sz w:val="24"/>
-          <w:szCs w:val="24"/>
-        </w:rPr>
-        <w:t>Statistics -&gt; Conversations.</w:t>
-      </w:r>
-    </w:p>
-    <w:p>
-      <w:pPr>
-        <w:rPr>
-          <w:rFonts w:ascii="Times New Roman" w:hAnsi="Times New Roman" w:cs="Times New Roman"/>
-          <w:sz w:val="24"/>
-          <w:szCs w:val="24"/>
-        </w:rPr>
-      </w:pPr>
-    </w:p>
-    <w:p>
-      <w:pPr>
-        <w:rPr>
-          <w:rFonts w:ascii="Times New Roman" w:hAnsi="Times New Roman" w:cs="Times New Roman"/>
-          <w:sz w:val="24"/>
-          <w:szCs w:val="24"/>
-        </w:rPr>
-      </w:pPr>
-      <w:r>
-        <w:rPr>
-          <w:rFonts w:ascii="Times New Roman" w:hAnsi="Times New Roman" w:cs="Times New Roman"/>
-          <w:sz w:val="24"/>
-          <w:szCs w:val="24"/>
+          <w:u w:val="single"/>
+        </w:rPr>
+        <w:t xml:space="preserve">field </w:t>
+      </w:r>
+      <w:r>
+        <w:rPr>
+          <w:rFonts w:ascii="Times New Roman" w:hAnsi="Times New Roman" w:cs="Times New Roman"/>
+          <w:sz w:val="24"/>
+          <w:szCs w:val="24"/>
+          <w:u w:val="single"/>
+        </w:rPr>
+        <w:t>is</w:t>
+      </w:r>
+      <w:r>
+        <w:rPr>
+          <w:rFonts w:ascii="Times New Roman" w:hAnsi="Times New Roman" w:cs="Times New Roman"/>
+          <w:sz w:val="24"/>
+          <w:szCs w:val="24"/>
+          <w:u w:val="single"/>
+        </w:rPr>
+        <w:t xml:space="preserve"> used to identify and validate the integrity of the packet. It CAN be used for reliable data delivery.</w:t>
+      </w:r>
+    </w:p>
+    <w:p>
+      <w:pPr>
+        <w:rPr>
+          <w:rFonts w:ascii="Times New Roman" w:hAnsi="Times New Roman" w:cs="Times New Roman"/>
+          <w:sz w:val="24"/>
+          <w:szCs w:val="24"/>
+        </w:rPr>
+      </w:pPr>
+    </w:p>
+    <w:p>
+      <w:pPr>
+        <w:rPr>
+          <w:rFonts w:ascii="Times New Roman" w:hAnsi="Times New Roman" w:cs="Times New Roman"/>
+          <w:sz w:val="24"/>
+          <w:szCs w:val="24"/>
+        </w:rPr>
+      </w:pPr>
+      <w:r>
+        <w:rPr>
+          <w:rFonts w:ascii="Times New Roman" w:hAnsi="Times New Roman" w:cs="Times New Roman"/>
+          <w:sz w:val="24"/>
+          <w:szCs w:val="24"/>
+        </w:rPr>
+        <w:t>9. What is TOS field in IP header used for and can it be used for reliable data delivery?</w:t>
+      </w:r>
+    </w:p>
+    <w:p>
+      <w:pPr>
+        <w:rPr>
+          <w:rFonts w:ascii="Times New Roman" w:hAnsi="Times New Roman" w:cs="Times New Roman"/>
+          <w:sz w:val="24"/>
+          <w:szCs w:val="24"/>
+          <w:u w:val="single"/>
+        </w:rPr>
+      </w:pPr>
+      <w:r>
+        <w:rPr>
+          <w:rFonts w:ascii="Times New Roman" w:hAnsi="Times New Roman" w:cs="Times New Roman"/>
+          <w:sz w:val="24"/>
+          <w:szCs w:val="24"/>
+          <w:u w:val="single"/>
+        </w:rPr>
+        <w:t>TOS is used to classify IP packets in the request so that routers can make decisions about what path the packets should take across the network. It CAN be used for reliable data delivery.</w:t>
+      </w:r>
+    </w:p>
+    <w:p>
+      <w:pPr>
+        <w:rPr>
+          <w:rFonts w:ascii="Times New Roman" w:hAnsi="Times New Roman" w:cs="Times New Roman"/>
+          <w:sz w:val="24"/>
+          <w:szCs w:val="24"/>
+        </w:rPr>
+      </w:pPr>
+    </w:p>
+    <w:p>
+      <w:pPr>
+        <w:rPr>
+          <w:rFonts w:ascii="Times New Roman" w:hAnsi="Times New Roman" w:cs="Times New Roman"/>
+          <w:sz w:val="24"/>
+          <w:szCs w:val="24"/>
+        </w:rPr>
+      </w:pPr>
+      <w:r>
+        <w:rPr>
+          <w:rFonts w:ascii="Times New Roman" w:hAnsi="Times New Roman" w:cs="Times New Roman"/>
+          <w:sz w:val="24"/>
+          <w:szCs w:val="24"/>
+        </w:rPr>
+        <w:t>10. What is Sequence Number field in TCP header used for?</w:t>
+      </w:r>
+    </w:p>
+    <w:p>
+      <w:pPr>
+        <w:rPr>
+          <w:rFonts w:ascii="Times New Roman" w:hAnsi="Times New Roman" w:cs="Times New Roman"/>
+          <w:sz w:val="24"/>
+          <w:szCs w:val="24"/>
+          <w:u w:val="single"/>
+        </w:rPr>
+      </w:pPr>
+      <w:r>
+        <w:rPr>
+          <w:rFonts w:ascii="Times New Roman" w:hAnsi="Times New Roman" w:cs="Times New Roman"/>
+          <w:sz w:val="24"/>
+          <w:szCs w:val="24"/>
+          <w:u w:val="single"/>
+        </w:rPr>
+        <w:t>Sequence Number is counter that keeps track of every byte sent out by a host.</w:t>
+      </w:r>
+    </w:p>
+    <w:p>
+      <w:pPr>
+        <w:rPr>
+          <w:rFonts w:ascii="Times New Roman" w:hAnsi="Times New Roman" w:cs="Times New Roman"/>
+          <w:sz w:val="24"/>
+          <w:szCs w:val="24"/>
+        </w:rPr>
+      </w:pPr>
+    </w:p>
+    <w:p>
+      <w:pPr>
+        <w:rPr>
+          <w:rFonts w:ascii="Times New Roman" w:hAnsi="Times New Roman" w:cs="Times New Roman"/>
+          <w:sz w:val="24"/>
+          <w:szCs w:val="24"/>
+        </w:rPr>
+      </w:pPr>
+      <w:r>
+        <w:rPr>
+          <w:rFonts w:ascii="Times New Roman" w:hAnsi="Times New Roman" w:cs="Times New Roman"/>
+          <w:sz w:val="24"/>
+          <w:szCs w:val="24"/>
+        </w:rPr>
+        <w:t>11. What is timestamp field in UDP header used for?</w:t>
+      </w:r>
+    </w:p>
+    <w:p>
+      <w:pPr>
+        <w:tabs>
+          <w:tab w:val="left" w:pos="2460"/>
+        </w:tabs>
+        <w:rPr>
+          <w:rFonts w:ascii="Times New Roman" w:hAnsi="Times New Roman" w:cs="Times New Roman"/>
+          <w:sz w:val="24"/>
+          <w:szCs w:val="24"/>
+          <w:u w:val="single"/>
+        </w:rPr>
+      </w:pPr>
+      <w:r>
+        <w:rPr>
+          <w:rFonts w:ascii="Times New Roman" w:hAnsi="Times New Roman" w:cs="Times New Roman"/>
+          <w:sz w:val="24"/>
+          <w:szCs w:val="24"/>
+          <w:u w:val="single"/>
+        </w:rPr>
+        <w:t>Timestamp field is used for time synchronization and tracks the time at which a packet was forwarded through a network device, measuring network delays and monitoring performance.</w:t>
+      </w:r>
+    </w:p>
+    <w:p>
+      <w:pPr>
+        <w:tabs>
+          <w:tab w:val="left" w:pos="2460"/>
+        </w:tabs>
+        <w:rPr>
+          <w:rFonts w:ascii="Times New Roman" w:hAnsi="Times New Roman" w:cs="Times New Roman"/>
+          <w:sz w:val="24"/>
+          <w:szCs w:val="24"/>
+          <w:u w:val="single"/>
+        </w:rPr>
+      </w:pPr>
+      <w:r>
+        <w:rPr>
+          <w:rFonts w:ascii="Times New Roman" w:hAnsi="Times New Roman" w:cs="Times New Roman"/>
+          <w:sz w:val="24"/>
+          <w:szCs w:val="24"/>
+          <w:u w:val="single"/>
         </w:rPr>
         <w:lastRenderedPageBreak/>
-        <w:t>_____________________________________________________________________________</w:t>
-      </w:r>
-    </w:p>
-    <w:p>
-      <w:pPr>
-        <w:rPr>
-          <w:rFonts w:ascii="Times New Roman" w:hAnsi="Times New Roman" w:cs="Times New Roman"/>
-          <w:sz w:val="24"/>
-          <w:szCs w:val="24"/>
-        </w:rPr>
-      </w:pPr>
-    </w:p>
-    <w:p>
-      <w:pPr>
-        <w:rPr>
-          <w:rFonts w:ascii="Times New Roman" w:hAnsi="Times New Roman" w:cs="Times New Roman"/>
-          <w:sz w:val="24"/>
-          <w:szCs w:val="24"/>
-        </w:rPr>
-      </w:pPr>
-      <w:r>
-        <w:rPr>
-          <w:rFonts w:ascii="Times New Roman" w:hAnsi="Times New Roman" w:cs="Times New Roman"/>
-          <w:sz w:val="24"/>
-          <w:szCs w:val="24"/>
-        </w:rPr>
-        <w:t>4. What is the IP address of the DNS server you are connecting to?</w:t>
-      </w:r>
-    </w:p>
-    <w:p>
-      <w:pPr>
-        <w:rPr>
-          <w:rFonts w:ascii="Times New Roman" w:hAnsi="Times New Roman" w:cs="Times New Roman"/>
-          <w:sz w:val="24"/>
-          <w:szCs w:val="24"/>
-        </w:rPr>
-      </w:pPr>
-      <w:r>
-        <w:rPr>
-          <w:rFonts w:ascii="Times New Roman" w:hAnsi="Times New Roman" w:cs="Times New Roman"/>
-          <w:sz w:val="24"/>
-          <w:szCs w:val="24"/>
-        </w:rPr>
-        <w:t xml:space="preserve">To minimize the search </w:t>
-      </w:r>
-      <w:proofErr w:type="gramStart"/>
-      <w:r>
-        <w:rPr>
-          <w:rFonts w:ascii="Times New Roman" w:hAnsi="Times New Roman" w:cs="Times New Roman"/>
-          <w:sz w:val="24"/>
-          <w:szCs w:val="24"/>
-        </w:rPr>
-        <w:t>time</w:t>
-      </w:r>
-      <w:proofErr w:type="gramEnd"/>
-      <w:r>
-        <w:rPr>
-          <w:rFonts w:ascii="Times New Roman" w:hAnsi="Times New Roman" w:cs="Times New Roman"/>
-          <w:sz w:val="24"/>
-          <w:szCs w:val="24"/>
-        </w:rPr>
-        <w:t xml:space="preserve"> you should search for a specific string, in this case “google” since</w:t>
-      </w:r>
-    </w:p>
-    <w:p>
-      <w:pPr>
-        <w:rPr>
-          <w:rFonts w:ascii="Times New Roman" w:hAnsi="Times New Roman" w:cs="Times New Roman"/>
-          <w:sz w:val="24"/>
-          <w:szCs w:val="24"/>
-        </w:rPr>
-      </w:pPr>
-      <w:r>
-        <w:rPr>
-          <w:rFonts w:ascii="Times New Roman" w:hAnsi="Times New Roman" w:cs="Times New Roman"/>
-          <w:sz w:val="24"/>
-          <w:szCs w:val="24"/>
-        </w:rPr>
-        <w:t>we ended up typing www.google.com in the web browser and it is what the system needs to</w:t>
-      </w:r>
-    </w:p>
-    <w:p>
-      <w:pPr>
-        <w:rPr>
-          <w:rFonts w:ascii="Times New Roman" w:hAnsi="Times New Roman" w:cs="Times New Roman"/>
-          <w:sz w:val="24"/>
-          <w:szCs w:val="24"/>
-        </w:rPr>
-      </w:pPr>
-      <w:r>
-        <w:rPr>
-          <w:rFonts w:ascii="Times New Roman" w:hAnsi="Times New Roman" w:cs="Times New Roman"/>
-          <w:sz w:val="24"/>
-          <w:szCs w:val="24"/>
-        </w:rPr>
-        <w:t>resolve with DNS to get to the appropriate IP address of the Google server servicing your search</w:t>
-      </w:r>
-    </w:p>
-    <w:p>
-      <w:pPr>
-        <w:rPr>
-          <w:rFonts w:ascii="Times New Roman" w:hAnsi="Times New Roman" w:cs="Times New Roman"/>
-          <w:sz w:val="24"/>
-          <w:szCs w:val="24"/>
-        </w:rPr>
-      </w:pPr>
-      <w:r>
-        <w:rPr>
-          <w:rFonts w:ascii="Times New Roman" w:hAnsi="Times New Roman" w:cs="Times New Roman"/>
-          <w:sz w:val="24"/>
-          <w:szCs w:val="24"/>
-        </w:rPr>
-        <w:t>request. To find a string within a packet, click on Edit &gt; Find Packet. Under "Find By:" select</w:t>
-      </w:r>
-    </w:p>
-    <w:p>
-      <w:pPr>
-        <w:rPr>
-          <w:rFonts w:ascii="Times New Roman" w:hAnsi="Times New Roman" w:cs="Times New Roman"/>
-          <w:sz w:val="24"/>
-          <w:szCs w:val="24"/>
-        </w:rPr>
-      </w:pPr>
-      <w:r>
-        <w:rPr>
-          <w:rFonts w:ascii="Times New Roman" w:hAnsi="Times New Roman" w:cs="Times New Roman"/>
-          <w:sz w:val="24"/>
-          <w:szCs w:val="24"/>
-        </w:rPr>
-        <w:t>"string" and enter your search string in the text entry box.</w:t>
-      </w:r>
-    </w:p>
-    <w:p>
-      <w:pPr>
-        <w:rPr>
-          <w:rFonts w:ascii="Times New Roman" w:hAnsi="Times New Roman" w:cs="Times New Roman"/>
-          <w:sz w:val="24"/>
-          <w:szCs w:val="24"/>
-        </w:rPr>
-      </w:pPr>
-    </w:p>
-    <w:p>
-      <w:pPr>
-        <w:rPr>
-          <w:rFonts w:ascii="Times New Roman" w:hAnsi="Times New Roman" w:cs="Times New Roman"/>
-          <w:sz w:val="24"/>
-          <w:szCs w:val="24"/>
-        </w:rPr>
-      </w:pPr>
-      <w:r>
-        <w:rPr>
-          <w:rFonts w:ascii="Times New Roman" w:hAnsi="Times New Roman" w:cs="Times New Roman"/>
-          <w:sz w:val="24"/>
-          <w:szCs w:val="24"/>
-        </w:rPr>
-        <w:t>_____________________________________________________________________________</w:t>
-      </w:r>
-    </w:p>
-    <w:p>
-      <w:pPr>
-        <w:rPr>
-          <w:rFonts w:ascii="Times New Roman" w:hAnsi="Times New Roman" w:cs="Times New Roman"/>
-          <w:sz w:val="24"/>
-          <w:szCs w:val="24"/>
-        </w:rPr>
-      </w:pPr>
-    </w:p>
-    <w:p>
-      <w:pPr>
-        <w:rPr>
-          <w:rFonts w:ascii="Times New Roman" w:hAnsi="Times New Roman" w:cs="Times New Roman"/>
-          <w:sz w:val="24"/>
-          <w:szCs w:val="24"/>
-        </w:rPr>
-      </w:pPr>
-      <w:r>
-        <w:rPr>
-          <w:rFonts w:ascii="Times New Roman" w:hAnsi="Times New Roman" w:cs="Times New Roman"/>
-          <w:sz w:val="24"/>
-          <w:szCs w:val="24"/>
-        </w:rPr>
-        <w:t>5. What is the IP address of the Google server?</w:t>
-      </w:r>
-    </w:p>
-    <w:p>
-      <w:pPr>
-        <w:rPr>
-          <w:rFonts w:ascii="Times New Roman" w:hAnsi="Times New Roman" w:cs="Times New Roman"/>
-          <w:sz w:val="24"/>
-          <w:szCs w:val="24"/>
-        </w:rPr>
-      </w:pPr>
-      <w:r>
-        <w:rPr>
-          <w:rFonts w:ascii="Times New Roman" w:hAnsi="Times New Roman" w:cs="Times New Roman"/>
-          <w:sz w:val="24"/>
-          <w:szCs w:val="24"/>
-        </w:rPr>
-        <w:t>Once you locate DNS query within all captured packets, you will be able to easily find this</w:t>
-      </w:r>
-    </w:p>
-    <w:p>
-      <w:pPr>
-        <w:rPr>
-          <w:rFonts w:ascii="Times New Roman" w:hAnsi="Times New Roman" w:cs="Times New Roman"/>
-          <w:sz w:val="24"/>
-          <w:szCs w:val="24"/>
-        </w:rPr>
-      </w:pPr>
-      <w:r>
-        <w:rPr>
-          <w:rFonts w:ascii="Times New Roman" w:hAnsi="Times New Roman" w:cs="Times New Roman"/>
-          <w:sz w:val="24"/>
-          <w:szCs w:val="24"/>
-        </w:rPr>
-        <w:t>address is well.</w:t>
-      </w:r>
-    </w:p>
-    <w:p>
-      <w:pPr>
-        <w:rPr>
-          <w:rFonts w:ascii="Times New Roman" w:hAnsi="Times New Roman" w:cs="Times New Roman"/>
-          <w:sz w:val="24"/>
-          <w:szCs w:val="24"/>
-        </w:rPr>
-      </w:pPr>
-    </w:p>
-    <w:p>
-      <w:pPr>
-        <w:rPr>
-          <w:rFonts w:ascii="Times New Roman" w:hAnsi="Times New Roman" w:cs="Times New Roman"/>
-          <w:sz w:val="24"/>
-          <w:szCs w:val="24"/>
-        </w:rPr>
-      </w:pPr>
-      <w:r>
-        <w:rPr>
-          <w:rFonts w:ascii="Times New Roman" w:hAnsi="Times New Roman" w:cs="Times New Roman"/>
-          <w:sz w:val="24"/>
-          <w:szCs w:val="24"/>
-        </w:rPr>
-        <w:t>_____________________________________________________________________________</w:t>
-      </w:r>
-    </w:p>
-    <w:p>
-      <w:pPr>
-        <w:rPr>
-          <w:rFonts w:ascii="Times New Roman" w:hAnsi="Times New Roman" w:cs="Times New Roman"/>
-          <w:sz w:val="24"/>
-          <w:szCs w:val="24"/>
-        </w:rPr>
-      </w:pPr>
-    </w:p>
-    <w:p>
-      <w:pPr>
-        <w:rPr>
-          <w:rFonts w:ascii="Times New Roman" w:hAnsi="Times New Roman" w:cs="Times New Roman"/>
-          <w:sz w:val="24"/>
-          <w:szCs w:val="24"/>
-        </w:rPr>
-      </w:pPr>
-      <w:r>
-        <w:rPr>
-          <w:rFonts w:ascii="Times New Roman" w:hAnsi="Times New Roman" w:cs="Times New Roman"/>
-          <w:sz w:val="24"/>
-          <w:szCs w:val="24"/>
-        </w:rPr>
-        <w:t xml:space="preserve">6. Type </w:t>
-      </w:r>
-      <w:proofErr w:type="spellStart"/>
-      <w:proofErr w:type="gramStart"/>
-      <w:r>
-        <w:rPr>
-          <w:rFonts w:ascii="Times New Roman" w:hAnsi="Times New Roman" w:cs="Times New Roman"/>
-          <w:sz w:val="24"/>
-          <w:szCs w:val="24"/>
-        </w:rPr>
-        <w:t>udp.port</w:t>
-      </w:r>
-      <w:proofErr w:type="spellEnd"/>
-      <w:proofErr w:type="gramEnd"/>
-      <w:r>
-        <w:rPr>
-          <w:rFonts w:ascii="Times New Roman" w:hAnsi="Times New Roman" w:cs="Times New Roman"/>
-          <w:sz w:val="24"/>
-          <w:szCs w:val="24"/>
-        </w:rPr>
-        <w:t xml:space="preserve"> in </w:t>
-      </w:r>
-      <w:r>
-        <w:rPr>
-          <w:rFonts w:ascii="Times New Roman" w:hAnsi="Times New Roman" w:cs="Times New Roman"/>
-          <w:i/>
-          <w:sz w:val="24"/>
-          <w:szCs w:val="24"/>
-        </w:rPr>
-        <w:t xml:space="preserve">Apply a display filter … &lt;Ctrl-/&gt;? </w:t>
-      </w:r>
-      <w:r>
-        <w:rPr>
-          <w:rFonts w:ascii="Times New Roman" w:hAnsi="Times New Roman" w:cs="Times New Roman"/>
-          <w:sz w:val="24"/>
-          <w:szCs w:val="24"/>
-        </w:rPr>
-        <w:t>field and click Enter.</w:t>
-      </w:r>
-    </w:p>
-    <w:p>
-      <w:pPr>
-        <w:rPr>
-          <w:rFonts w:ascii="Times New Roman" w:hAnsi="Times New Roman" w:cs="Times New Roman"/>
-          <w:sz w:val="24"/>
-          <w:szCs w:val="24"/>
-        </w:rPr>
-      </w:pPr>
-      <w:r>
-        <w:rPr>
-          <w:rFonts w:ascii="Times New Roman" w:hAnsi="Times New Roman" w:cs="Times New Roman"/>
-          <w:sz w:val="24"/>
-          <w:szCs w:val="24"/>
-        </w:rPr>
-        <w:t xml:space="preserve">List protocols </w:t>
-      </w:r>
-      <w:proofErr w:type="gramStart"/>
-      <w:r>
-        <w:rPr>
-          <w:rFonts w:ascii="Times New Roman" w:hAnsi="Times New Roman" w:cs="Times New Roman"/>
-          <w:sz w:val="24"/>
-          <w:szCs w:val="24"/>
-        </w:rPr>
-        <w:t>in ”Protocol</w:t>
-      </w:r>
-      <w:proofErr w:type="gramEnd"/>
-      <w:r>
-        <w:rPr>
-          <w:rFonts w:ascii="Times New Roman" w:hAnsi="Times New Roman" w:cs="Times New Roman"/>
-          <w:sz w:val="24"/>
-          <w:szCs w:val="24"/>
-        </w:rPr>
-        <w:t>” field that you see now.</w:t>
-      </w:r>
-    </w:p>
-    <w:p>
-      <w:pPr>
-        <w:rPr>
-          <w:rFonts w:ascii="Times New Roman" w:hAnsi="Times New Roman" w:cs="Times New Roman"/>
-          <w:sz w:val="24"/>
-          <w:szCs w:val="24"/>
-        </w:rPr>
-      </w:pPr>
-    </w:p>
-    <w:p>
-      <w:pPr>
-        <w:rPr>
-          <w:rFonts w:ascii="Times New Roman" w:hAnsi="Times New Roman" w:cs="Times New Roman"/>
-          <w:sz w:val="24"/>
-          <w:szCs w:val="24"/>
-        </w:rPr>
-      </w:pPr>
-      <w:r>
-        <w:rPr>
-          <w:rFonts w:ascii="Times New Roman" w:hAnsi="Times New Roman" w:cs="Times New Roman"/>
-          <w:sz w:val="24"/>
-          <w:szCs w:val="24"/>
-        </w:rPr>
-        <w:t>_____________________________________________________________________________</w:t>
-      </w:r>
-    </w:p>
-    <w:p>
-      <w:pPr>
-        <w:rPr>
-          <w:rFonts w:ascii="Times New Roman" w:hAnsi="Times New Roman" w:cs="Times New Roman"/>
-          <w:sz w:val="24"/>
-          <w:szCs w:val="24"/>
-        </w:rPr>
-      </w:pPr>
-    </w:p>
-    <w:p>
-      <w:pPr>
-        <w:rPr>
-          <w:rFonts w:ascii="Times New Roman" w:hAnsi="Times New Roman" w:cs="Times New Roman"/>
-          <w:sz w:val="24"/>
-          <w:szCs w:val="24"/>
-        </w:rPr>
-      </w:pPr>
-      <w:r>
-        <w:rPr>
-          <w:rFonts w:ascii="Times New Roman" w:hAnsi="Times New Roman" w:cs="Times New Roman"/>
-          <w:sz w:val="24"/>
-          <w:szCs w:val="24"/>
-        </w:rPr>
-        <w:t xml:space="preserve">Now type </w:t>
-      </w:r>
-      <w:proofErr w:type="spellStart"/>
-      <w:proofErr w:type="gramStart"/>
-      <w:r>
-        <w:rPr>
-          <w:rFonts w:ascii="Times New Roman" w:hAnsi="Times New Roman" w:cs="Times New Roman"/>
-          <w:sz w:val="24"/>
-          <w:szCs w:val="24"/>
-        </w:rPr>
-        <w:t>udp.port</w:t>
-      </w:r>
-      <w:proofErr w:type="spellEnd"/>
-      <w:proofErr w:type="gramEnd"/>
-      <w:r>
-        <w:rPr>
-          <w:rFonts w:ascii="Times New Roman" w:hAnsi="Times New Roman" w:cs="Times New Roman"/>
-          <w:sz w:val="24"/>
-          <w:szCs w:val="24"/>
-        </w:rPr>
-        <w:t xml:space="preserve"> in </w:t>
-      </w:r>
-      <w:r>
-        <w:rPr>
-          <w:rFonts w:ascii="Times New Roman" w:hAnsi="Times New Roman" w:cs="Times New Roman"/>
-          <w:i/>
-          <w:sz w:val="24"/>
-          <w:szCs w:val="24"/>
-        </w:rPr>
-        <w:t>Apply a display filter … &lt;Ctrl-/&gt;?</w:t>
-      </w:r>
-      <w:r>
-        <w:rPr>
-          <w:rFonts w:ascii="Times New Roman" w:hAnsi="Times New Roman" w:cs="Times New Roman"/>
-          <w:sz w:val="24"/>
-          <w:szCs w:val="24"/>
-        </w:rPr>
-        <w:t xml:space="preserve"> field and click Enter.</w:t>
-      </w:r>
-    </w:p>
-    <w:p>
-      <w:pPr>
-        <w:rPr>
-          <w:rFonts w:ascii="Times New Roman" w:hAnsi="Times New Roman" w:cs="Times New Roman"/>
-          <w:sz w:val="24"/>
-          <w:szCs w:val="24"/>
-        </w:rPr>
-      </w:pPr>
-      <w:r>
-        <w:rPr>
-          <w:rFonts w:ascii="Times New Roman" w:hAnsi="Times New Roman" w:cs="Times New Roman"/>
-          <w:sz w:val="24"/>
-          <w:szCs w:val="24"/>
-        </w:rPr>
-        <w:t xml:space="preserve">List protocols </w:t>
-      </w:r>
-      <w:proofErr w:type="gramStart"/>
-      <w:r>
-        <w:rPr>
-          <w:rFonts w:ascii="Times New Roman" w:hAnsi="Times New Roman" w:cs="Times New Roman"/>
-          <w:sz w:val="24"/>
-          <w:szCs w:val="24"/>
-        </w:rPr>
-        <w:t>in ”Protocol</w:t>
-      </w:r>
-      <w:proofErr w:type="gramEnd"/>
-      <w:r>
-        <w:rPr>
-          <w:rFonts w:ascii="Times New Roman" w:hAnsi="Times New Roman" w:cs="Times New Roman"/>
-          <w:sz w:val="24"/>
-          <w:szCs w:val="24"/>
-        </w:rPr>
-        <w:t>” field that you see now.</w:t>
-      </w:r>
-    </w:p>
-    <w:p>
-      <w:pPr>
-        <w:rPr>
-          <w:rFonts w:ascii="Times New Roman" w:hAnsi="Times New Roman" w:cs="Times New Roman"/>
-          <w:sz w:val="24"/>
-          <w:szCs w:val="24"/>
-        </w:rPr>
-      </w:pPr>
-    </w:p>
-    <w:p>
-      <w:pPr>
-        <w:rPr>
-          <w:rFonts w:ascii="Times New Roman" w:hAnsi="Times New Roman" w:cs="Times New Roman"/>
-          <w:sz w:val="24"/>
-          <w:szCs w:val="24"/>
-        </w:rPr>
-      </w:pPr>
-      <w:r>
-        <w:rPr>
-          <w:rFonts w:ascii="Times New Roman" w:hAnsi="Times New Roman" w:cs="Times New Roman"/>
-          <w:sz w:val="24"/>
-          <w:szCs w:val="24"/>
-        </w:rPr>
-        <w:lastRenderedPageBreak/>
-        <w:t>_____________________________________________________________________________</w:t>
-      </w:r>
-    </w:p>
-    <w:p>
-      <w:pPr>
-        <w:rPr>
-          <w:rFonts w:ascii="Times New Roman" w:hAnsi="Times New Roman" w:cs="Times New Roman"/>
-          <w:sz w:val="24"/>
-          <w:szCs w:val="24"/>
-        </w:rPr>
-      </w:pPr>
-    </w:p>
-    <w:p>
-      <w:pPr>
-        <w:rPr>
-          <w:rFonts w:ascii="Times New Roman" w:hAnsi="Times New Roman" w:cs="Times New Roman"/>
-          <w:sz w:val="24"/>
-          <w:szCs w:val="24"/>
-        </w:rPr>
-      </w:pPr>
-      <w:r>
-        <w:rPr>
-          <w:rFonts w:ascii="Times New Roman" w:hAnsi="Times New Roman" w:cs="Times New Roman"/>
-          <w:sz w:val="24"/>
-          <w:szCs w:val="24"/>
-        </w:rPr>
-        <w:t>7. What is Checksum in UDP header used for and can it be used for reliable data delivery?</w:t>
-      </w:r>
-    </w:p>
-    <w:p>
-      <w:pPr>
-        <w:rPr>
-          <w:rFonts w:ascii="Times New Roman" w:hAnsi="Times New Roman" w:cs="Times New Roman"/>
-          <w:sz w:val="24"/>
-          <w:szCs w:val="24"/>
-        </w:rPr>
-      </w:pPr>
-    </w:p>
-    <w:p>
-      <w:pPr>
-        <w:rPr>
-          <w:rFonts w:ascii="Times New Roman" w:hAnsi="Times New Roman" w:cs="Times New Roman"/>
-          <w:sz w:val="24"/>
-          <w:szCs w:val="24"/>
-        </w:rPr>
-      </w:pPr>
-      <w:r>
-        <w:rPr>
-          <w:rFonts w:ascii="Times New Roman" w:hAnsi="Times New Roman" w:cs="Times New Roman"/>
-          <w:sz w:val="24"/>
-          <w:szCs w:val="24"/>
-        </w:rPr>
-        <w:t>_____________________________________________________________________________</w:t>
-      </w:r>
-    </w:p>
-    <w:p>
-      <w:pPr>
-        <w:rPr>
-          <w:rFonts w:ascii="Times New Roman" w:hAnsi="Times New Roman" w:cs="Times New Roman"/>
-          <w:sz w:val="24"/>
-          <w:szCs w:val="24"/>
-        </w:rPr>
-      </w:pPr>
-    </w:p>
-    <w:p>
-      <w:pPr>
-        <w:rPr>
-          <w:rFonts w:ascii="Times New Roman" w:hAnsi="Times New Roman" w:cs="Times New Roman"/>
-          <w:sz w:val="24"/>
-          <w:szCs w:val="24"/>
-        </w:rPr>
-      </w:pPr>
-      <w:r>
-        <w:rPr>
-          <w:rFonts w:ascii="Times New Roman" w:hAnsi="Times New Roman" w:cs="Times New Roman"/>
-          <w:sz w:val="24"/>
-          <w:szCs w:val="24"/>
-        </w:rPr>
-        <w:t>8. What is Checksum field in UDP header used for and can it be used for reliable data delivery?</w:t>
-      </w:r>
-    </w:p>
-    <w:p>
-      <w:pPr>
-        <w:rPr>
-          <w:rFonts w:ascii="Times New Roman" w:hAnsi="Times New Roman" w:cs="Times New Roman"/>
-          <w:sz w:val="24"/>
-          <w:szCs w:val="24"/>
-        </w:rPr>
-      </w:pPr>
-    </w:p>
-    <w:p>
-      <w:pPr>
-        <w:rPr>
-          <w:rFonts w:ascii="Times New Roman" w:hAnsi="Times New Roman" w:cs="Times New Roman"/>
-          <w:sz w:val="24"/>
-          <w:szCs w:val="24"/>
-        </w:rPr>
-      </w:pPr>
-      <w:r>
-        <w:rPr>
-          <w:rFonts w:ascii="Times New Roman" w:hAnsi="Times New Roman" w:cs="Times New Roman"/>
-          <w:sz w:val="24"/>
-          <w:szCs w:val="24"/>
-        </w:rPr>
-        <w:t>_____________________________________________________________________________</w:t>
-      </w:r>
-    </w:p>
-    <w:p>
-      <w:pPr>
-        <w:rPr>
-          <w:rFonts w:ascii="Times New Roman" w:hAnsi="Times New Roman" w:cs="Times New Roman"/>
-          <w:sz w:val="24"/>
-          <w:szCs w:val="24"/>
-        </w:rPr>
-      </w:pPr>
-    </w:p>
-    <w:p>
-      <w:pPr>
-        <w:rPr>
-          <w:rFonts w:ascii="Times New Roman" w:hAnsi="Times New Roman" w:cs="Times New Roman"/>
-          <w:sz w:val="24"/>
-          <w:szCs w:val="24"/>
-        </w:rPr>
-      </w:pPr>
-      <w:r>
-        <w:rPr>
-          <w:rFonts w:ascii="Times New Roman" w:hAnsi="Times New Roman" w:cs="Times New Roman"/>
-          <w:sz w:val="24"/>
-          <w:szCs w:val="24"/>
-        </w:rPr>
-        <w:t>9. What is TOS field in IP header used for and can it be used for reliable data delivery?</w:t>
-      </w:r>
-    </w:p>
-    <w:p>
-      <w:pPr>
-        <w:rPr>
-          <w:rFonts w:ascii="Times New Roman" w:hAnsi="Times New Roman" w:cs="Times New Roman"/>
-          <w:sz w:val="24"/>
-          <w:szCs w:val="24"/>
-        </w:rPr>
-      </w:pPr>
-    </w:p>
-    <w:p>
-      <w:pPr>
-        <w:rPr>
-          <w:rFonts w:ascii="Times New Roman" w:hAnsi="Times New Roman" w:cs="Times New Roman"/>
-          <w:sz w:val="24"/>
-          <w:szCs w:val="24"/>
-        </w:rPr>
-      </w:pPr>
-      <w:r>
-        <w:rPr>
-          <w:rFonts w:ascii="Times New Roman" w:hAnsi="Times New Roman" w:cs="Times New Roman"/>
-          <w:sz w:val="24"/>
-          <w:szCs w:val="24"/>
-        </w:rPr>
-        <w:t>_____________________________________________________________________________</w:t>
-      </w:r>
-    </w:p>
-    <w:p>
-      <w:pPr>
-        <w:rPr>
-          <w:rFonts w:ascii="Times New Roman" w:hAnsi="Times New Roman" w:cs="Times New Roman"/>
-          <w:sz w:val="24"/>
-          <w:szCs w:val="24"/>
-        </w:rPr>
-      </w:pPr>
-    </w:p>
-    <w:p>
-      <w:pPr>
-        <w:rPr>
-          <w:rFonts w:ascii="Times New Roman" w:hAnsi="Times New Roman" w:cs="Times New Roman"/>
-          <w:sz w:val="24"/>
-          <w:szCs w:val="24"/>
-        </w:rPr>
-      </w:pPr>
-      <w:r>
-        <w:rPr>
-          <w:rFonts w:ascii="Times New Roman" w:hAnsi="Times New Roman" w:cs="Times New Roman"/>
-          <w:sz w:val="24"/>
-          <w:szCs w:val="24"/>
-        </w:rPr>
-        <w:t>10. What is Sequence Number field in TCP header used for?</w:t>
-      </w:r>
-    </w:p>
-    <w:p>
-      <w:pPr>
-        <w:rPr>
-          <w:rFonts w:ascii="Times New Roman" w:hAnsi="Times New Roman" w:cs="Times New Roman"/>
-          <w:sz w:val="24"/>
-          <w:szCs w:val="24"/>
-        </w:rPr>
-      </w:pPr>
-    </w:p>
-    <w:p>
-      <w:pPr>
-        <w:rPr>
-          <w:rFonts w:ascii="Times New Roman" w:hAnsi="Times New Roman" w:cs="Times New Roman"/>
-          <w:sz w:val="24"/>
-          <w:szCs w:val="24"/>
-        </w:rPr>
-      </w:pPr>
-      <w:r>
-        <w:rPr>
-          <w:rFonts w:ascii="Times New Roman" w:hAnsi="Times New Roman" w:cs="Times New Roman"/>
-          <w:sz w:val="24"/>
-          <w:szCs w:val="24"/>
-        </w:rPr>
-        <w:t>_____________________________________________________________________________</w:t>
-      </w:r>
-    </w:p>
-    <w:p>
-      <w:pPr>
-        <w:rPr>
-          <w:rFonts w:ascii="Times New Roman" w:hAnsi="Times New Roman" w:cs="Times New Roman"/>
-          <w:sz w:val="24"/>
-          <w:szCs w:val="24"/>
-        </w:rPr>
-      </w:pPr>
-    </w:p>
-    <w:p>
-      <w:pPr>
-        <w:rPr>
-          <w:rFonts w:ascii="Times New Roman" w:hAnsi="Times New Roman" w:cs="Times New Roman"/>
-          <w:sz w:val="24"/>
-          <w:szCs w:val="24"/>
-        </w:rPr>
-      </w:pPr>
-      <w:r>
-        <w:rPr>
-          <w:rFonts w:ascii="Times New Roman" w:hAnsi="Times New Roman" w:cs="Times New Roman"/>
-          <w:sz w:val="24"/>
-          <w:szCs w:val="24"/>
-        </w:rPr>
-        <w:t>11. What is timestamp field in UDP header used for?</w:t>
-      </w:r>
-    </w:p>
-    <w:p>
-      <w:pPr>
-        <w:rPr>
-          <w:rFonts w:ascii="Times New Roman" w:hAnsi="Times New Roman" w:cs="Times New Roman"/>
-          <w:sz w:val="24"/>
-          <w:szCs w:val="24"/>
-        </w:rPr>
-      </w:pPr>
-    </w:p>
-    <w:p>
-      <w:pPr>
-        <w:rPr>
-          <w:rFonts w:ascii="Times New Roman" w:hAnsi="Times New Roman" w:cs="Times New Roman"/>
-          <w:sz w:val="24"/>
-          <w:szCs w:val="24"/>
-        </w:rPr>
-      </w:pPr>
-      <w:r>
-        <w:rPr>
-          <w:rFonts w:ascii="Times New Roman" w:hAnsi="Times New Roman" w:cs="Times New Roman"/>
-          <w:sz w:val="24"/>
-          <w:szCs w:val="24"/>
-        </w:rPr>
-        <w:t>_____________________________________________________________________________</w:t>
+        <w:t>https://www.marvell.com/content/dam/marvell/en/public-collateral/switching/marvell-switching-zen-art-of-network-timestamping-white-paper-2018-02.pdf</w:t>
       </w:r>
     </w:p>
     <w:p>
@@ -1177,53 +1435,39 @@
           <w:rFonts w:ascii="Times New Roman" w:hAnsi="Times New Roman" w:cs="Times New Roman"/>
           <w:sz w:val="24"/>
           <w:szCs w:val="24"/>
-        </w:rPr>
-      </w:pPr>
-    </w:p>
-    <w:p>
-      <w:pPr>
-        <w:rPr>
-          <w:rFonts w:ascii="Times New Roman" w:hAnsi="Times New Roman" w:cs="Times New Roman"/>
-          <w:sz w:val="24"/>
-          <w:szCs w:val="24"/>
-        </w:rPr>
-      </w:pPr>
-      <w:r>
-        <w:rPr>
-          <w:rFonts w:ascii="Times New Roman" w:hAnsi="Times New Roman" w:cs="Times New Roman"/>
-          <w:sz w:val="24"/>
-          <w:szCs w:val="24"/>
-        </w:rPr>
-        <w:t>_____________________________________________________________________________</w:t>
-      </w:r>
-    </w:p>
-    <w:p>
-      <w:pPr>
-        <w:rPr>
-          <w:rFonts w:ascii="Times New Roman" w:hAnsi="Times New Roman" w:cs="Times New Roman"/>
-          <w:sz w:val="24"/>
-          <w:szCs w:val="24"/>
-        </w:rPr>
-      </w:pPr>
-    </w:p>
-    <w:p>
-      <w:pPr>
-        <w:rPr>
-          <w:rFonts w:ascii="Times New Roman" w:hAnsi="Times New Roman" w:cs="Times New Roman"/>
-          <w:sz w:val="24"/>
-          <w:szCs w:val="24"/>
-        </w:rPr>
-      </w:pPr>
-    </w:p>
-    <w:p>
-      <w:pPr>
-        <w:rPr>
-          <w:rFonts w:ascii="Times New Roman" w:hAnsi="Times New Roman" w:cs="Times New Roman"/>
-          <w:sz w:val="24"/>
-          <w:szCs w:val="24"/>
-        </w:rPr>
-      </w:pPr>
-      <w:bookmarkStart w:id="0" w:name="_Hlk81578965"/>
+          <w:u w:val="single"/>
+        </w:rPr>
+      </w:pPr>
+      <w:r>
+        <w:rPr>
+          <w:rFonts w:ascii="Times New Roman" w:hAnsi="Times New Roman" w:cs="Times New Roman"/>
+          <w:sz w:val="24"/>
+          <w:szCs w:val="24"/>
+          <w:u w:val="single"/>
+        </w:rPr>
+        <w:t>TCP will break down its queued application data into segments and retransmit each segment until an acknowledgement has been received.</w:t>
+      </w:r>
+      <w:bookmarkStart w:id="0" w:name="_GoBack"/>
+      <w:bookmarkEnd w:id="0"/>
+    </w:p>
+    <w:p>
+      <w:pPr>
+        <w:rPr>
+          <w:rFonts w:ascii="Times New Roman" w:hAnsi="Times New Roman" w:cs="Times New Roman"/>
+          <w:sz w:val="24"/>
+          <w:szCs w:val="24"/>
+        </w:rPr>
+      </w:pPr>
+    </w:p>
+    <w:p>
+      <w:pPr>
+        <w:rPr>
+          <w:rFonts w:ascii="Times New Roman" w:hAnsi="Times New Roman" w:cs="Times New Roman"/>
+          <w:sz w:val="24"/>
+          <w:szCs w:val="24"/>
+        </w:rPr>
+      </w:pPr>
+      <w:bookmarkStart w:id="1" w:name="_Hlk81578965"/>
       <w:r>
         <w:rPr>
           <w:rFonts w:ascii="Times New Roman" w:hAnsi="Times New Roman" w:cs="Times New Roman"/>
@@ -1313,29 +1557,9 @@
           <w:sz w:val="24"/>
           <w:szCs w:val="24"/>
         </w:rPr>
-        <w:t>Wireshark Capture Assignment1_</w:t>
-      </w:r>
-      <w:proofErr w:type="gramStart"/>
-      <w:r>
-        <w:rPr>
-          <w:rFonts w:ascii="Times New Roman" w:hAnsi="Times New Roman" w:cs="Times New Roman"/>
-          <w:b/>
-          <w:sz w:val="24"/>
-          <w:szCs w:val="24"/>
-        </w:rPr>
-        <w:t>wireshark.pcap</w:t>
-      </w:r>
-      <w:proofErr w:type="gramEnd"/>
-      <w:r>
-        <w:rPr>
-          <w:rFonts w:ascii="Times New Roman" w:hAnsi="Times New Roman" w:cs="Times New Roman"/>
-          <w:b/>
-          <w:sz w:val="24"/>
-          <w:szCs w:val="24"/>
-        </w:rPr>
-        <w:t xml:space="preserve"> </w:t>
-      </w:r>
-      <w:bookmarkEnd w:id="0"/>
+        <w:t xml:space="preserve">Wireshark Capture Assignment1_wireshark.pcap </w:t>
+      </w:r>
+      <w:bookmarkEnd w:id="1"/>
     </w:p>
     <w:p>
       <w:pPr>
@@ -1364,10 +1588,7 @@
         <w:t>Both files must be uploaded to receive full credit for this assignment.</w:t>
       </w:r>
     </w:p>
-    <w:p>
-      <w:bookmarkStart w:id="1" w:name="_GoBack"/>
-      <w:bookmarkEnd w:id="1"/>
-    </w:p>
+    <w:p/>
     <w:sectPr>
       <w:pgSz w:w="12240" w:h="15840"/>
       <w:pgMar w:top="1440" w:right="1440" w:bottom="1440" w:left="1440" w:header="720" w:footer="720" w:gutter="0"/>
@@ -1379,7 +1600,7 @@
 </file>
 
 <file path=word/numbering.xml><?xml version="1.0" encoding="utf-8"?>
-<w:numbering xmlns:wpc="http://schemas.microsoft.com/office/word/2010/wordprocessingCanvas" xmlns:cx="http://schemas.microsoft.com/office/drawing/2014/chartex" xmlns:cx1="http://schemas.microsoft.com/office/drawing/2015/9/8/chartex" xmlns:cx2="http://schemas.microsoft.com/office/drawing/2015/10/21/chartex" xmlns:cx3="http://schemas.microsoft.com/office/drawing/2016/5/9/chartex" xmlns:cx4="http://schemas.microsoft.com/office/drawing/2016/5/10/chartex" xmlns:cx5="http://schemas.microsoft.com/office/drawing/2016/5/11/chartex" xmlns:cx6="http://schemas.microsoft.com/office/drawing/2016/5/12/chartex" xmlns:cx7="http://schemas.microsoft.com/office/drawing/2016/5/13/chartex" xmlns:cx8="http://schemas.microsoft.com/office/drawing/2016/5/14/chartex" xmlns:mc="http://schemas.openxmlformats.org/markup-compatibility/2006" xmlns:aink="http://schemas.microsoft.com/office/drawing/2016/ink" xmlns:am3d="http://schemas.microsoft.com/office/drawing/2017/model3d" xmlns:o="urn:schemas-microsoft-com:office:office" xmlns:r="http://schemas.openxmlformats.org/officeDocument/2006/relationships" xmlns:m="http://schemas.openxmlformats.org/officeDocument/2006/math" xmlns:v="urn:schemas-microsoft-com:vml" xmlns:wp14="http://schemas.microsoft.com/office/word/2010/wordprocessingDrawing" xmlns:wp="http://schemas.openxmlformats.org/drawingml/2006/wordprocessingDrawing" xmlns:w10="urn:schemas-microsoft-com:office:word" xmlns:w="http://schemas.openxmlformats.org/wordprocessingml/2006/main" xmlns:w14="http://schemas.microsoft.com/office/word/2010/wordml" xmlns:w15="http://schemas.microsoft.com/office/word/2012/wordml" xmlns:w16cid="http://schemas.microsoft.com/office/word/2016/wordml/cid" xmlns:w16se="http://schemas.microsoft.com/office/word/2015/wordml/symex" xmlns:wpg="http://schemas.microsoft.com/office/word/2010/wordprocessingGroup" xmlns:wpi="http://schemas.microsoft.com/office/word/2010/wordprocessingInk" xmlns:wne="http://schemas.microsoft.com/office/word/2006/wordml" xmlns:wps="http://schemas.microsoft.com/office/word/2010/wordprocessingShape" mc:Ignorable="w14 w15 w16se w16cid wp14">
+<w:numbering xmlns:wpc="http://schemas.microsoft.com/office/word/2010/wordprocessingCanvas" xmlns:mc="http://schemas.openxmlformats.org/markup-compatibility/2006" xmlns:o="urn:schemas-microsoft-com:office:office" xmlns:r="http://schemas.openxmlformats.org/officeDocument/2006/relationships" xmlns:m="http://schemas.openxmlformats.org/officeDocument/2006/math" xmlns:v="urn:schemas-microsoft-com:vml" xmlns:wp14="http://schemas.microsoft.com/office/word/2010/wordprocessingDrawing" xmlns:wp="http://schemas.openxmlformats.org/drawingml/2006/wordprocessingDrawing" xmlns:w10="urn:schemas-microsoft-com:office:word" xmlns:w="http://schemas.openxmlformats.org/wordprocessingml/2006/main" xmlns:w14="http://schemas.microsoft.com/office/word/2010/wordml" xmlns:w15="http://schemas.microsoft.com/office/word/2012/wordml" xmlns:wpg="http://schemas.microsoft.com/office/word/2010/wordprocessingGroup" xmlns:wpi="http://schemas.microsoft.com/office/word/2010/wordprocessingInk" xmlns:wne="http://schemas.microsoft.com/office/word/2006/wordml" xmlns:wps="http://schemas.microsoft.com/office/word/2010/wordprocessingShape" mc:Ignorable="w14 w15 wp14">
   <w:abstractNum w:abstractNumId="0" w15:restartNumberingAfterBreak="0">
     <w:nsid w:val="1217228C"/>
     <w:multiLevelType w:val="multilevel"/>
@@ -2039,7 +2260,7 @@
 </file>
 
 <file path=word/styles.xml><?xml version="1.0" encoding="utf-8"?>
-<w:styles xmlns:mc="http://schemas.openxmlformats.org/markup-compatibility/2006" xmlns:r="http://schemas.openxmlformats.org/officeDocument/2006/relationships" xmlns:w="http://schemas.openxmlformats.org/wordprocessingml/2006/main" xmlns:w14="http://schemas.microsoft.com/office/word/2010/wordml" xmlns:w15="http://schemas.microsoft.com/office/word/2012/wordml" xmlns:w16cid="http://schemas.microsoft.com/office/word/2016/wordml/cid" xmlns:w16se="http://schemas.microsoft.com/office/word/2015/wordml/symex" mc:Ignorable="w14 w15 w16se w16cid">
+<w:styles xmlns:mc="http://schemas.openxmlformats.org/markup-compatibility/2006" xmlns:r="http://schemas.openxmlformats.org/officeDocument/2006/relationships" xmlns:w="http://schemas.openxmlformats.org/wordprocessingml/2006/main" xmlns:w14="http://schemas.microsoft.com/office/word/2010/wordml" xmlns:w15="http://schemas.microsoft.com/office/word/2012/wordml" mc:Ignorable="w14 w15">
   <w:docDefaults>
     <w:rPrDefault>
       <w:rPr>
@@ -2055,7 +2276,7 @@
       </w:pPr>
     </w:pPrDefault>
   </w:docDefaults>
-  <w:latentStyles w:defLockedState="0" w:defUIPriority="99" w:defSemiHidden="0" w:defUnhideWhenUsed="0" w:defQFormat="0" w:count="375">
+  <w:latentStyles w:defLockedState="0" w:defUIPriority="99" w:defSemiHidden="0" w:defUnhideWhenUsed="0" w:defQFormat="0" w:count="371">
     <w:lsdException w:name="Normal" w:uiPriority="0" w:qFormat="1"/>
     <w:lsdException w:name="heading 1" w:uiPriority="9" w:qFormat="1"/>
     <w:lsdException w:name="heading 2" w:semiHidden="1" w:uiPriority="9" w:unhideWhenUsed="1" w:qFormat="1"/>
@@ -2427,10 +2648,6 @@
     <w:lsdException w:name="List Table 5 Dark Accent 6" w:uiPriority="50"/>
     <w:lsdException w:name="List Table 6 Colorful Accent 6" w:uiPriority="51"/>
     <w:lsdException w:name="List Table 7 Colorful Accent 6" w:uiPriority="52"/>
-    <w:lsdException w:name="Mention" w:semiHidden="1" w:unhideWhenUsed="1"/>
-    <w:lsdException w:name="Smart Hyperlink" w:semiHidden="1" w:unhideWhenUsed="1"/>
-    <w:lsdException w:name="Hashtag" w:semiHidden="1" w:unhideWhenUsed="1"/>
-    <w:lsdException w:name="Unresolved Mention" w:semiHidden="1" w:unhideWhenUsed="1"/>
   </w:latentStyles>
   <w:style w:type="paragraph" w:default="1" w:styleId="Normal">
     <w:name w:val="Normal"/>

</xml_diff>